<commit_message>
Fix formato manual de usuario
</commit_message>
<xml_diff>
--- a/Manual de usuario/Manual de usuario.docx
+++ b/Manual de usuario/Manual de usuario.docx
@@ -17,12 +17,7 @@
         <w:jc w:val="center"/>
       </w:pPr>
       <w:r>
-        <w:t>3DCura</w:t>
-      </w:r>
-      <w:bookmarkStart w:id="0" w:name="_GoBack"/>
-      <w:bookmarkEnd w:id="0"/>
-      <w:r>
-        <w:t>tor</w:t>
+        <w:t>3DCurator</w:t>
       </w:r>
     </w:p>
     <w:p>
@@ -696,21 +691,12 @@
         <w:pStyle w:val="Ttulo2"/>
       </w:pPr>
       <w:r>
-        <w:t>Abrir dire</w:t>
-      </w:r>
-      <w:r>
-        <w:t>ctorio DICOM y visualizar datos</w:t>
-      </w:r>
-    </w:p>
-    <w:p>
-      <w:r>
-        <w:t xml:space="preserve">Botón 1, Archivo </w:t>
-      </w:r>
-      <w:r>
-        <w:t>&gt;</w:t>
-      </w:r>
-      <w:r>
-        <w:t xml:space="preserve"> Abrir... o </w:t>
+        <w:t>Abrir directorio DICOM y visualizar datos</w:t>
+      </w:r>
+    </w:p>
+    <w:p>
+      <w:r>
+        <w:t xml:space="preserve">Botón 1, Archivo &gt; Abrir... o </w:t>
       </w:r>
       <w:proofErr w:type="spellStart"/>
       <w:r>
@@ -727,26 +713,17 @@
         <w:t>.</w:t>
       </w:r>
       <w:r>
-        <w:t xml:space="preserve"> Aparecerá una ventana donde se podrá elegir un directorio del sistema. Seleccionar aquel que tenga los archivos DICOM que se quieran importar y pulsar en abrir. Entonces empezará a cargar datos (puede tardar unos segundos). Si hay algún archivo en el directorio que no sea DICOM se mostrará un mensaje de error, pero si ha conseguido cargar el resto se puede continuar con la ejecu</w:t>
-      </w:r>
-      <w:r>
-        <w:t>ción del programa sin problema.</w:t>
-      </w:r>
-    </w:p>
-    <w:p>
-      <w:r>
-        <w:t>Al abrir el archivo DICOM se mostrará la reconstrucción volumétrica en el visor principal, el corte producido con el plano en el visor del plano y la</w:t>
-      </w:r>
-      <w:r>
-        <w:t xml:space="preserve"> malla en el visor de la malla.</w:t>
-      </w:r>
-    </w:p>
-    <w:p>
-      <w:r>
-        <w:t>Si se mueve el ratón por el visor del corte, abajo de este aparecerá el valor de densidad del pi</w:t>
-      </w:r>
-      <w:r>
-        <w:t>xel sobre el que está el ratón.</w:t>
+        <w:t xml:space="preserve"> Aparecerá una ventana donde se podrá elegir un directorio del sistema. Seleccionar aquel que tenga los archivos DICOM que se quieran importar y pulsar en abrir. Entonces empezará a cargar datos (puede tardar unos segundos). Si hay algún archivo en el directorio que no sea DICOM se mostrará un mensaje de error, pero si ha conseguido cargar el resto se puede continuar con la ejecución del programa sin problema.</w:t>
+      </w:r>
+    </w:p>
+    <w:p>
+      <w:r>
+        <w:t>Al abrir el archivo DICOM se mostrará la reconstrucción volumétrica en el visor principal, el corte producido con el plano en el visor del plano y la malla en el visor de la malla.</w:t>
+      </w:r>
+    </w:p>
+    <w:p>
+      <w:r>
+        <w:t>Si se mueve el ratón por el visor del corte, abajo de este aparecerá el valor de densidad del pixel sobre el que está el ratón.</w:t>
       </w:r>
     </w:p>
     <w:p>
@@ -905,13 +882,7 @@
     </w:p>
     <w:p>
       <w:r>
-        <w:t xml:space="preserve">Botón 2, Editar </w:t>
-      </w:r>
-      <w:r>
-        <w:t>&gt;</w:t>
-      </w:r>
-      <w:r>
-        <w:t xml:space="preserve"> Borrar partes o </w:t>
+        <w:t xml:space="preserve">Botón 2, Editar &gt; Borrar partes o </w:t>
       </w:r>
       <w:proofErr w:type="spellStart"/>
       <w:r>
@@ -922,10 +893,7 @@
       </w:r>
       <w:proofErr w:type="spellEnd"/>
       <w:r>
-        <w:t>. Se cambiará el visor del volumen de color</w:t>
-      </w:r>
-      <w:r>
-        <w:t xml:space="preserve"> y no se podrá girar la cámara.</w:t>
+        <w:t>. Se cambiará el visor del volumen de color y no se podrá girar la cámara.</w:t>
       </w:r>
     </w:p>
     <w:p>
@@ -938,10 +906,7 @@
       </w:r>
       <w:proofErr w:type="spellEnd"/>
       <w:r>
-        <w:t xml:space="preserve"> en un punto de la isla que se desea borrar. Entendiendo como isla parte que está separada de las demás. El proceso tardará unos segundos dependiendo del tamaño de la parte que se va a borrar. Al borrar se podrá ver el efecto del borrado y confirmar o volver</w:t>
-      </w:r>
-      <w:r>
-        <w:t xml:space="preserve"> a como estaba antes de borrar.</w:t>
+        <w:t xml:space="preserve"> en un punto de la isla que se desea borrar. Entendiendo como isla parte que está separada de las demás. El proceso tardará unos segundos dependiendo del tamaño de la parte que se va a borrar. Al borrar se podrá ver el efecto del borrado y confirmar o volver a como estaba antes de borrar.</w:t>
       </w:r>
     </w:p>
     <w:p>
@@ -954,10 +919,7 @@
       </w:r>
       <w:proofErr w:type="spellEnd"/>
       <w:r>
-        <w:t xml:space="preserve"> par</w:t>
-      </w:r>
-      <w:r>
-        <w:t>a borrar una isla por completo.</w:t>
+        <w:t xml:space="preserve"> para borrar una isla por completo.</w:t>
       </w:r>
     </w:p>
     <w:p>
@@ -987,13 +949,7 @@
         <w:t>Cortes</w:t>
       </w:r>
       <w:r>
-        <w:t xml:space="preserve"> Botón 10, Editar </w:t>
-      </w:r>
-      <w:r>
-        <w:t>&gt;</w:t>
-      </w:r>
-      <w:r>
-        <w:t xml:space="preserve"> Mostrar/Esconder plano o </w:t>
+        <w:t xml:space="preserve"> Botón 10, Editar &gt; Mostrar/Esconder plano o </w:t>
       </w:r>
       <w:proofErr w:type="spellStart"/>
       <w:r>
@@ -1004,10 +960,7 @@
       </w:r>
       <w:proofErr w:type="spellEnd"/>
       <w:r>
-        <w:t>. Esconderá o mostrará el plano en el visor de volumen. No se actualizará la imagen del corte si se ha escondido ha</w:t>
-      </w:r>
-      <w:r>
-        <w:t>sta que no se vuelva a mostrar.</w:t>
+        <w:t>. Esconderá o mostrará el plano en el visor de volumen. No se actualizará la imagen del corte si se ha escondido hasta que no se vuelva a mostrar.</w:t>
       </w:r>
     </w:p>
     <w:p>
@@ -1018,13 +971,9 @@
         <w:t>Posiciones por defecto</w:t>
       </w:r>
     </w:p>
-    <w:p/>
-    <w:p>
-      <w:r>
-        <w:t>Para colocarlas c</w:t>
-      </w:r>
-      <w:r>
-        <w:t>entradas en un plano anatómico:</w:t>
+    <w:p>
+      <w:r>
+        <w:t>Para colocarlas centradas en un plano anatómico:</w:t>
       </w:r>
     </w:p>
     <w:p>
@@ -1054,10 +1003,7 @@
         <w:t>Cortes</w:t>
       </w:r>
       <w:r>
-        <w:t xml:space="preserve"> Botón 11, Editar </w:t>
-      </w:r>
-      <w:r>
-        <w:t xml:space="preserve">&gt; Plano sagital o </w:t>
+        <w:t xml:space="preserve"> Botón 11, Editar &gt; Plano sagital o </w:t>
       </w:r>
       <w:proofErr w:type="spellStart"/>
       <w:r>
@@ -1095,13 +1041,7 @@
         <w:t>Cortes</w:t>
       </w:r>
       <w:r>
-        <w:t xml:space="preserve"> Botón 12, Editar </w:t>
-      </w:r>
-      <w:r>
-        <w:t>&gt;</w:t>
-      </w:r>
-      <w:r>
-        <w:t xml:space="preserve"> Plano axial o </w:t>
+        <w:t xml:space="preserve"> Botón 12, Editar &gt; Plano axial o </w:t>
       </w:r>
       <w:proofErr w:type="spellStart"/>
       <w:r>
@@ -1139,13 +1079,7 @@
         <w:t>Cortes</w:t>
       </w:r>
       <w:r>
-        <w:t xml:space="preserve"> Botón 13, Editar </w:t>
-      </w:r>
-      <w:r>
-        <w:t>&gt;</w:t>
-      </w:r>
-      <w:r>
-        <w:t xml:space="preserve"> Plano coronal o </w:t>
+        <w:t xml:space="preserve"> Botón 13, Editar &gt; Plano coronal o </w:t>
       </w:r>
       <w:proofErr w:type="spellStart"/>
       <w:r>
@@ -1179,10 +1113,7 @@
       </w:r>
       <w:proofErr w:type="spellStart"/>
       <w:r>
-        <w:t>c</w:t>
-      </w:r>
-      <w:r>
-        <w:t>lick</w:t>
+        <w:t>click</w:t>
       </w:r>
       <w:proofErr w:type="spellEnd"/>
       <w:r>
@@ -1199,10 +1130,7 @@
     </w:p>
     <w:p>
       <w:r>
-        <w:t xml:space="preserve">Botón 3, Archivo </w:t>
-      </w:r>
-      <w:r>
-        <w:t xml:space="preserve">&gt; Exportar figura... o </w:t>
+        <w:t xml:space="preserve">Botón 3, Archivo &gt; Exportar figura... o </w:t>
       </w:r>
       <w:proofErr w:type="spellStart"/>
       <w:r>
@@ -1213,10 +1141,7 @@
       </w:r>
       <w:proofErr w:type="spellEnd"/>
       <w:r>
-        <w:t>. Aparecerá una ventana donde se elegirá dónde, con qué nombre y con</w:t>
-      </w:r>
-      <w:r>
-        <w:t xml:space="preserve"> qué formato guardar la imagen.</w:t>
+        <w:t>. Aparecerá una ventana donde se elegirá dónde, con qué nombre y con qué formato guardar la imagen.</w:t>
       </w:r>
     </w:p>
     <w:p>
@@ -1238,13 +1163,7 @@
         <w:t>Cortes</w:t>
       </w:r>
       <w:r>
-        <w:t xml:space="preserve"> Botón 14, Archivo </w:t>
-      </w:r>
-      <w:r>
-        <w:t>&gt;</w:t>
-      </w:r>
-      <w:r>
-        <w:t xml:space="preserve"> Exportar corte... o </w:t>
+        <w:t xml:space="preserve"> Botón 14, Archivo &gt; Exportar corte... o </w:t>
       </w:r>
       <w:proofErr w:type="spellStart"/>
       <w:r>
@@ -1255,10 +1174,7 @@
       </w:r>
       <w:proofErr w:type="spellEnd"/>
       <w:r>
-        <w:t>. Aparecerá una ventana donde se elegirá dónde, con qué nombre y con</w:t>
-      </w:r>
-      <w:r>
-        <w:t xml:space="preserve"> qué formato guardar la imagen.</w:t>
+        <w:t>. Aparecerá una ventana donde se elegirá dónde, con qué nombre y con qué formato guardar la imagen.</w:t>
       </w:r>
     </w:p>
     <w:p>
@@ -1266,10 +1182,7 @@
         <w:pStyle w:val="Ttulo2"/>
       </w:pPr>
       <w:r>
-        <w:t>Cam</w:t>
-      </w:r>
-      <w:r>
-        <w:t>biar color de fondo de visores</w:t>
+        <w:t>Cambiar color de fondo de visores</w:t>
       </w:r>
     </w:p>
     <w:p>
@@ -1283,21 +1196,12 @@
         <w:t>Propiedades</w:t>
       </w:r>
       <w:r>
-        <w:t xml:space="preserve"> </w:t>
-      </w:r>
-      <w:r>
-        <w:t>pulsar sobre el botón coloreado a la derecha del nombre del visor cuyo color de fondo quiera ser cambiado. Aparecerá un</w:t>
-      </w:r>
-      <w:r>
-        <w:t>a ventana para elegir el color.</w:t>
-      </w:r>
-    </w:p>
-    <w:p>
-      <w:r>
-        <w:t xml:space="preserve">Si se desean restaurar los colores por </w:t>
-      </w:r>
-      <w:r>
-        <w:t>defecto, pulsar en el Botón 29.</w:t>
+        <w:t xml:space="preserve"> pulsar sobre el botón coloreado a la derecha del nombre del visor cuyo color de fondo quiera ser cambiado. Aparecerá una ventana para elegir el color.</w:t>
+      </w:r>
+    </w:p>
+    <w:p>
+      <w:r>
+        <w:t>Si se desean restaurar los colores por defecto, pulsar en el Botón 29.</w:t>
       </w:r>
     </w:p>
     <w:p>
@@ -1319,18 +1223,12 @@
         <w:t>Propiedades</w:t>
       </w:r>
       <w:r>
-        <w:t xml:space="preserve"> cambiar los valores de las distintas componentes del ma</w:t>
-      </w:r>
-      <w:r>
-        <w:t>terial y pulsar en el Botón 28.</w:t>
-      </w:r>
-    </w:p>
-    <w:p>
-      <w:r>
-        <w:t xml:space="preserve">Si se desea restaurar el material por </w:t>
-      </w:r>
-      <w:r>
-        <w:t>defecto, pulsar en el Botón 27.</w:t>
+        <w:t xml:space="preserve"> cambiar los valores de las distintas componentes del material y pulsar en el Botón 28.</w:t>
+      </w:r>
+    </w:p>
+    <w:p>
+      <w:r>
+        <w:t>Si se desea restaurar el material por defecto, pulsar en el Botón 27.</w:t>
       </w:r>
     </w:p>
     <w:p>
@@ -1338,10 +1236,7 @@
         <w:pStyle w:val="Ttulo2"/>
       </w:pPr>
       <w:r>
-        <w:t>Función de t</w:t>
-      </w:r>
-      <w:r>
-        <w:t>ransferencia</w:t>
+        <w:t>Función de transferencia</w:t>
       </w:r>
     </w:p>
     <w:p>
@@ -1708,7 +1603,11 @@
       </w:r>
       <w:proofErr w:type="spellEnd"/>
       <w:r>
-        <w:t xml:space="preserve">. Aparecerá una ventana donde se podrá escoger el nombre y la ubicación del archivo con el </w:t>
+        <w:t xml:space="preserve">. Aparecerá una </w:t>
+      </w:r>
+      <w:r>
+        <w:lastRenderedPageBreak/>
+        <w:t xml:space="preserve">ventana donde se podrá escoger el nombre y la ubicación del archivo con el </w:t>
       </w:r>
       <w:proofErr w:type="spellStart"/>
       <w:r>
@@ -1730,7 +1629,6 @@
         <w:pStyle w:val="Ttulo3"/>
       </w:pPr>
       <w:r>
-        <w:lastRenderedPageBreak/>
         <w:t>Editar</w:t>
       </w:r>
     </w:p>
@@ -1954,8 +1852,11 @@
       <w:r>
         <w:t>rará en unos segundos la malla.</w:t>
       </w:r>
-    </w:p>
-    <w:p>
+      <w:r>
+        <w:t xml:space="preserve"> </w:t>
+      </w:r>
+      <w:bookmarkStart w:id="0" w:name="_GoBack"/>
+      <w:bookmarkEnd w:id="0"/>
       <w:r>
         <w:t>Para elegir entre cual</w:t>
       </w:r>
@@ -2251,6 +2152,7 @@
         <w:docPartUnique/>
       </w:docPartObj>
     </w:sdtPr>
+    <w:sdtEndPr/>
     <w:sdtContent>
       <w:p>
         <w:pPr>
@@ -2270,7 +2172,7 @@
           <w:rPr>
             <w:noProof/>
           </w:rPr>
-          <w:t>2</w:t>
+          <w:t>7</w:t>
         </w:r>
         <w:r>
           <w:fldChar w:fldCharType="end"/>
@@ -3399,1204 +3301,6 @@
     <w:pPrDefault>
       <w:pPr>
         <w:spacing w:after="160" w:line="276" w:lineRule="auto"/>
-      </w:pPr>
-    </w:pPrDefault>
-  </w:docDefaults>
-  <w:latentStyles w:defLockedState="0" w:defUIPriority="99" w:defSemiHidden="0" w:defUnhideWhenUsed="0" w:defQFormat="0" w:count="373">
-    <w:lsdException w:name="Normal" w:uiPriority="0" w:qFormat="1"/>
-    <w:lsdException w:name="heading 1" w:uiPriority="9" w:qFormat="1"/>
-    <w:lsdException w:name="heading 2" w:semiHidden="1" w:uiPriority="9" w:unhideWhenUsed="1" w:qFormat="1"/>
-    <w:lsdException w:name="heading 3" w:semiHidden="1" w:uiPriority="9" w:unhideWhenUsed="1" w:qFormat="1"/>
-    <w:lsdException w:name="heading 4" w:semiHidden="1" w:uiPriority="9" w:unhideWhenUsed="1" w:qFormat="1"/>
-    <w:lsdException w:name="heading 5" w:semiHidden="1" w:uiPriority="9" w:unhideWhenUsed="1" w:qFormat="1"/>
-    <w:lsdException w:name="heading 6" w:semiHidden="1" w:uiPriority="9" w:unhideWhenUsed="1" w:qFormat="1"/>
-    <w:lsdException w:name="heading 7" w:semiHidden="1" w:uiPriority="9" w:unhideWhenUsed="1" w:qFormat="1"/>
-    <w:lsdException w:name="heading 8" w:semiHidden="1" w:uiPriority="9" w:unhideWhenUsed="1" w:qFormat="1"/>
-    <w:lsdException w:name="heading 9" w:semiHidden="1" w:uiPriority="9" w:unhideWhenUsed="1" w:qFormat="1"/>
-    <w:lsdException w:name="index 1" w:semiHidden="1" w:unhideWhenUsed="1"/>
-    <w:lsdException w:name="index 2" w:semiHidden="1" w:unhideWhenUsed="1"/>
-    <w:lsdException w:name="index 3" w:semiHidden="1" w:unhideWhenUsed="1"/>
-    <w:lsdException w:name="index 4" w:semiHidden="1" w:unhideWhenUsed="1"/>
-    <w:lsdException w:name="index 5" w:semiHidden="1" w:unhideWhenUsed="1"/>
-    <w:lsdException w:name="index 6" w:semiHidden="1" w:unhideWhenUsed="1"/>
-    <w:lsdException w:name="index 7" w:semiHidden="1" w:unhideWhenUsed="1"/>
-    <w:lsdException w:name="index 8" w:semiHidden="1" w:unhideWhenUsed="1"/>
-    <w:lsdException w:name="index 9" w:semiHidden="1" w:unhideWhenUsed="1"/>
-    <w:lsdException w:name="toc 1" w:semiHidden="1" w:uiPriority="39" w:unhideWhenUsed="1"/>
-    <w:lsdException w:name="toc 2" w:semiHidden="1" w:uiPriority="39" w:unhideWhenUsed="1"/>
-    <w:lsdException w:name="toc 3" w:semiHidden="1" w:uiPriority="39" w:unhideWhenUsed="1"/>
-    <w:lsdException w:name="toc 4" w:semiHidden="1" w:uiPriority="39" w:unhideWhenUsed="1"/>
-    <w:lsdException w:name="toc 5" w:semiHidden="1" w:uiPriority="39" w:unhideWhenUsed="1"/>
-    <w:lsdException w:name="toc 6" w:semiHidden="1" w:uiPriority="39" w:unhideWhenUsed="1"/>
-    <w:lsdException w:name="toc 7" w:semiHidden="1" w:uiPriority="39" w:unhideWhenUsed="1"/>
-    <w:lsdException w:name="toc 8" w:semiHidden="1" w:uiPriority="39" w:unhideWhenUsed="1"/>
-    <w:lsdException w:name="toc 9" w:semiHidden="1" w:uiPriority="39" w:unhideWhenUsed="1"/>
-    <w:lsdException w:name="Normal Indent" w:semiHidden="1" w:unhideWhenUsed="1"/>
-    <w:lsdException w:name="footnote text" w:semiHidden="1" w:unhideWhenUsed="1"/>
-    <w:lsdException w:name="annotation text" w:semiHidden="1" w:unhideWhenUsed="1"/>
-    <w:lsdException w:name="header" w:semiHidden="1" w:unhideWhenUsed="1"/>
-    <w:lsdException w:name="footer" w:semiHidden="1" w:unhideWhenUsed="1"/>
-    <w:lsdException w:name="index heading" w:semiHidden="1" w:unhideWhenUsed="1"/>
-    <w:lsdException w:name="caption" w:semiHidden="1" w:uiPriority="35" w:unhideWhenUsed="1" w:qFormat="1"/>
-    <w:lsdException w:name="table of figures" w:semiHidden="1" w:unhideWhenUsed="1"/>
-    <w:lsdException w:name="envelope address" w:semiHidden="1" w:unhideWhenUsed="1"/>
-    <w:lsdException w:name="envelope return" w:semiHidden="1" w:unhideWhenUsed="1"/>
-    <w:lsdException w:name="footnote reference" w:semiHidden="1" w:unhideWhenUsed="1"/>
-    <w:lsdException w:name="annotation reference" w:semiHidden="1" w:unhideWhenUsed="1"/>
-    <w:lsdException w:name="line number" w:semiHidden="1" w:unhideWhenUsed="1"/>
-    <w:lsdException w:name="page number" w:semiHidden="1" w:unhideWhenUsed="1"/>
-    <w:lsdException w:name="endnote reference" w:semiHidden="1" w:unhideWhenUsed="1"/>
-    <w:lsdException w:name="endnote text" w:semiHidden="1" w:unhideWhenUsed="1"/>
-    <w:lsdException w:name="table of authorities" w:semiHidden="1" w:unhideWhenUsed="1"/>
-    <w:lsdException w:name="macro" w:semiHidden="1" w:unhideWhenUsed="1"/>
-    <w:lsdException w:name="toa heading" w:semiHidden="1" w:unhideWhenUsed="1"/>
-    <w:lsdException w:name="List" w:semiHidden="1" w:unhideWhenUsed="1"/>
-    <w:lsdException w:name="List Bullet" w:semiHidden="1" w:unhideWhenUsed="1"/>
-    <w:lsdException w:name="List Number" w:semiHidden="1" w:unhideWhenUsed="1"/>
-    <w:lsdException w:name="List 2" w:semiHidden="1" w:unhideWhenUsed="1"/>
-    <w:lsdException w:name="List 3" w:semiHidden="1" w:unhideWhenUsed="1"/>
-    <w:lsdException w:name="List 4" w:semiHidden="1" w:unhideWhenUsed="1"/>
-    <w:lsdException w:name="List 5" w:semiHidden="1" w:unhideWhenUsed="1"/>
-    <w:lsdException w:name="List Bullet 2" w:semiHidden="1" w:unhideWhenUsed="1"/>
-    <w:lsdException w:name="List Bullet 3" w:semiHidden="1" w:unhideWhenUsed="1"/>
-    <w:lsdException w:name="List Bullet 4" w:semiHidden="1" w:unhideWhenUsed="1"/>
-    <w:lsdException w:name="List Bullet 5" w:semiHidden="1" w:unhideWhenUsed="1"/>
-    <w:lsdException w:name="List Number 2" w:semiHidden="1" w:unhideWhenUsed="1"/>
-    <w:lsdException w:name="List Number 3" w:semiHidden="1" w:unhideWhenUsed="1"/>
-    <w:lsdException w:name="List Number 4" w:semiHidden="1" w:unhideWhenUsed="1"/>
-    <w:lsdException w:name="List Number 5" w:semiHidden="1" w:unhideWhenUsed="1"/>
-    <w:lsdException w:name="Title" w:uiPriority="10" w:qFormat="1"/>
-    <w:lsdException w:name="Closing" w:semiHidden="1" w:unhideWhenUsed="1"/>
-    <w:lsdException w:name="Signature" w:semiHidden="1" w:unhideWhenUsed="1"/>
-    <w:lsdException w:name="Default Paragraph Font" w:semiHidden="1" w:uiPriority="1" w:unhideWhenUsed="1"/>
-    <w:lsdException w:name="Body Text" w:semiHidden="1" w:unhideWhenUsed="1"/>
-    <w:lsdException w:name="Body Text Indent" w:semiHidden="1" w:unhideWhenUsed="1"/>
-    <w:lsdException w:name="List Continue" w:semiHidden="1" w:unhideWhenUsed="1"/>
-    <w:lsdException w:name="List Continue 2" w:semiHidden="1" w:unhideWhenUsed="1"/>
-    <w:lsdException w:name="List Continue 3" w:semiHidden="1" w:unhideWhenUsed="1"/>
-    <w:lsdException w:name="List Continue 4" w:semiHidden="1" w:unhideWhenUsed="1"/>
-    <w:lsdException w:name="List Continue 5" w:semiHidden="1" w:unhideWhenUsed="1"/>
-    <w:lsdException w:name="Message Header" w:semiHidden="1" w:unhideWhenUsed="1"/>
-    <w:lsdException w:name="Subtitle" w:uiPriority="11" w:qFormat="1"/>
-    <w:lsdException w:name="Salutation" w:semiHidden="1" w:unhideWhenUsed="1"/>
-    <w:lsdException w:name="Date" w:semiHidden="1" w:unhideWhenUsed="1"/>
-    <w:lsdException w:name="Body Text First Indent" w:semiHidden="1" w:unhideWhenUsed="1"/>
-    <w:lsdException w:name="Body Text First Indent 2" w:semiHidden="1" w:unhideWhenUsed="1"/>
-    <w:lsdException w:name="Note Heading" w:semiHidden="1" w:unhideWhenUsed="1"/>
-    <w:lsdException w:name="Body Text 2" w:semiHidden="1" w:unhideWhenUsed="1"/>
-    <w:lsdException w:name="Body Text 3" w:semiHidden="1" w:unhideWhenUsed="1"/>
-    <w:lsdException w:name="Body Text Indent 2" w:semiHidden="1" w:unhideWhenUsed="1"/>
-    <w:lsdException w:name="Body Text Indent 3" w:semiHidden="1" w:unhideWhenUsed="1"/>
-    <w:lsdException w:name="Block Text" w:semiHidden="1" w:unhideWhenUsed="1"/>
-    <w:lsdException w:name="Hyperlink" w:semiHidden="1" w:unhideWhenUsed="1"/>
-    <w:lsdException w:name="FollowedHyperlink" w:semiHidden="1" w:unhideWhenUsed="1"/>
-    <w:lsdException w:name="Strong" w:uiPriority="22" w:qFormat="1"/>
-    <w:lsdException w:name="Emphasis" w:uiPriority="20" w:qFormat="1"/>
-    <w:lsdException w:name="Document Map" w:semiHidden="1" w:unhideWhenUsed="1"/>
-    <w:lsdException w:name="Plain Text" w:semiHidden="1" w:unhideWhenUsed="1"/>
-    <w:lsdException w:name="E-mail Signature" w:semiHidden="1" w:unhideWhenUsed="1"/>
-    <w:lsdException w:name="HTML Top of Form" w:semiHidden="1" w:unhideWhenUsed="1"/>
-    <w:lsdException w:name="HTML Bottom of Form" w:semiHidden="1" w:unhideWhenUsed="1"/>
-    <w:lsdException w:name="Normal (Web)" w:semiHidden="1" w:unhideWhenUsed="1"/>
-    <w:lsdException w:name="HTML Acronym" w:semiHidden="1" w:unhideWhenUsed="1"/>
-    <w:lsdException w:name="HTML Address" w:semiHidden="1" w:unhideWhenUsed="1"/>
-    <w:lsdException w:name="HTML Cite" w:semiHidden="1" w:unhideWhenUsed="1"/>
-    <w:lsdException w:name="HTML Code" w:semiHidden="1" w:unhideWhenUsed="1"/>
-    <w:lsdException w:name="HTML Definition" w:semiHidden="1" w:unhideWhenUsed="1"/>
-    <w:lsdException w:name="HTML Keyboard" w:semiHidden="1" w:unhideWhenUsed="1"/>
-    <w:lsdException w:name="HTML Preformatted" w:semiHidden="1" w:unhideWhenUsed="1"/>
-    <w:lsdException w:name="HTML Sample" w:semiHidden="1" w:unhideWhenUsed="1"/>
-    <w:lsdException w:name="HTML Typewriter" w:semiHidden="1" w:unhideWhenUsed="1"/>
-    <w:lsdException w:name="HTML Variable" w:semiHidden="1" w:unhideWhenUsed="1"/>
-    <w:lsdException w:name="annotation subject" w:semiHidden="1" w:unhideWhenUsed="1"/>
-    <w:lsdException w:name="No List" w:semiHidden="1" w:unhideWhenUsed="1"/>
-    <w:lsdException w:name="Outline List 1" w:semiHidden="1" w:unhideWhenUsed="1"/>
-    <w:lsdException w:name="Outline List 2" w:semiHidden="1" w:unhideWhenUsed="1"/>
-    <w:lsdException w:name="Outline List 3" w:semiHidden="1" w:unhideWhenUsed="1"/>
-    <w:lsdException w:name="Table Simple 1" w:semiHidden="1" w:unhideWhenUsed="1"/>
-    <w:lsdException w:name="Table Simple 2" w:semiHidden="1" w:unhideWhenUsed="1"/>
-    <w:lsdException w:name="Table Simple 3" w:semiHidden="1" w:unhideWhenUsed="1"/>
-    <w:lsdException w:name="Table Classic 1" w:semiHidden="1" w:unhideWhenUsed="1"/>
-    <w:lsdException w:name="Table Classic 2" w:semiHidden="1" w:unhideWhenUsed="1"/>
-    <w:lsdException w:name="Table Classic 3" w:semiHidden="1" w:unhideWhenUsed="1"/>
-    <w:lsdException w:name="Table Classic 4" w:semiHidden="1" w:unhideWhenUsed="1"/>
-    <w:lsdException w:name="Table Colorful 1" w:semiHidden="1" w:unhideWhenUsed="1"/>
-    <w:lsdException w:name="Table Colorful 2" w:semiHidden="1" w:unhideWhenUsed="1"/>
-    <w:lsdException w:name="Table Colorful 3" w:semiHidden="1" w:unhideWhenUsed="1"/>
-    <w:lsdException w:name="Table Columns 1" w:semiHidden="1" w:unhideWhenUsed="1"/>
-    <w:lsdException w:name="Table Columns 2" w:semiHidden="1" w:unhideWhenUsed="1"/>
-    <w:lsdException w:name="Table Columns 3" w:semiHidden="1" w:unhideWhenUsed="1"/>
-    <w:lsdException w:name="Table Columns 4" w:semiHidden="1" w:unhideWhenUsed="1"/>
-    <w:lsdException w:name="Table Columns 5" w:semiHidden="1" w:unhideWhenUsed="1"/>
-    <w:lsdException w:name="Table Grid 1" w:semiHidden="1" w:unhideWhenUsed="1"/>
-    <w:lsdException w:name="Table Grid 2" w:semiHidden="1" w:unhideWhenUsed="1"/>
-    <w:lsdException w:name="Table Grid 3" w:semiHidden="1" w:unhideWhenUsed="1"/>
-    <w:lsdException w:name="Table Grid 4" w:semiHidden="1" w:unhideWhenUsed="1"/>
-    <w:lsdException w:name="Table Grid 5" w:semiHidden="1" w:unhideWhenUsed="1"/>
-    <w:lsdException w:name="Table Grid 6" w:semiHidden="1" w:unhideWhenUsed="1"/>
-    <w:lsdException w:name="Table Grid 7" w:semiHidden="1" w:unhideWhenUsed="1"/>
-    <w:lsdException w:name="Table Grid 8" w:semiHidden="1" w:unhideWhenUsed="1"/>
-    <w:lsdException w:name="Table List 1" w:semiHidden="1" w:unhideWhenUsed="1"/>
-    <w:lsdException w:name="Table List 2" w:semiHidden="1" w:unhideWhenUsed="1"/>
-    <w:lsdException w:name="Table List 3" w:semiHidden="1" w:unhideWhenUsed="1"/>
-    <w:lsdException w:name="Table List 4" w:semiHidden="1" w:unhideWhenUsed="1"/>
-    <w:lsdException w:name="Table List 5" w:semiHidden="1" w:unhideWhenUsed="1"/>
-    <w:lsdException w:name="Table List 6" w:semiHidden="1" w:unhideWhenUsed="1"/>
-    <w:lsdException w:name="Table List 7" w:semiHidden="1" w:unhideWhenUsed="1"/>
-    <w:lsdException w:name="Table List 8" w:semiHidden="1" w:unhideWhenUsed="1"/>
-    <w:lsdException w:name="Table 3D effects 1" w:semiHidden="1" w:unhideWhenUsed="1"/>
-    <w:lsdException w:name="Table 3D effects 2" w:semiHidden="1" w:unhideWhenUsed="1"/>
-    <w:lsdException w:name="Table 3D effects 3" w:semiHidden="1" w:unhideWhenUsed="1"/>
-    <w:lsdException w:name="Table Contemporary" w:semiHidden="1" w:unhideWhenUsed="1"/>
-    <w:lsdException w:name="Table Elegant" w:semiHidden="1" w:unhideWhenUsed="1"/>
-    <w:lsdException w:name="Table Professional" w:semiHidden="1" w:unhideWhenUsed="1"/>
-    <w:lsdException w:name="Table Subtle 1" w:semiHidden="1" w:unhideWhenUsed="1"/>
-    <w:lsdException w:name="Table Subtle 2" w:semiHidden="1" w:unhideWhenUsed="1"/>
-    <w:lsdException w:name="Table Web 1" w:semiHidden="1" w:unhideWhenUsed="1"/>
-    <w:lsdException w:name="Table Web 3" w:semiHidden="1" w:unhideWhenUsed="1"/>
-    <w:lsdException w:name="Balloon Text" w:semiHidden="1" w:unhideWhenUsed="1"/>
-    <w:lsdException w:name="Table Grid" w:uiPriority="39"/>
-    <w:lsdException w:name="Placeholder Text" w:semiHidden="1"/>
-    <w:lsdException w:name="No Spacing" w:uiPriority="1" w:qFormat="1"/>
-    <w:lsdException w:name="Light Shading" w:uiPriority="60"/>
-    <w:lsdException w:name="Light List" w:uiPriority="61"/>
-    <w:lsdException w:name="Light Grid" w:uiPriority="62"/>
-    <w:lsdException w:name="Medium Shading 1" w:uiPriority="63"/>
-    <w:lsdException w:name="Medium Shading 2" w:uiPriority="64"/>
-    <w:lsdException w:name="Medium List 1" w:uiPriority="65"/>
-    <w:lsdException w:name="Medium List 2" w:uiPriority="66"/>
-    <w:lsdException w:name="Medium Grid 1" w:uiPriority="67"/>
-    <w:lsdException w:name="Medium Grid 2" w:uiPriority="68"/>
-    <w:lsdException w:name="Medium Grid 3" w:uiPriority="69"/>
-    <w:lsdException w:name="Dark List" w:uiPriority="70"/>
-    <w:lsdException w:name="Colorful Shading" w:uiPriority="71"/>
-    <w:lsdException w:name="Colorful List" w:uiPriority="72"/>
-    <w:lsdException w:name="Colorful Grid" w:uiPriority="73"/>
-    <w:lsdException w:name="Light Shading Accent 1" w:uiPriority="60"/>
-    <w:lsdException w:name="Light List Accent 1" w:uiPriority="61"/>
-    <w:lsdException w:name="Light Grid Accent 1" w:uiPriority="62"/>
-    <w:lsdException w:name="Medium Shading 1 Accent 1" w:uiPriority="63"/>
-    <w:lsdException w:name="Medium Shading 2 Accent 1" w:uiPriority="64"/>
-    <w:lsdException w:name="Medium List 1 Accent 1" w:uiPriority="65"/>
-    <w:lsdException w:name="Revision" w:semiHidden="1"/>
-    <w:lsdException w:name="List Paragraph" w:uiPriority="34" w:qFormat="1"/>
-    <w:lsdException w:name="Quote" w:uiPriority="29" w:qFormat="1"/>
-    <w:lsdException w:name="Intense Quote" w:uiPriority="30" w:qFormat="1"/>
-    <w:lsdException w:name="Medium List 2 Accent 1" w:uiPriority="66"/>
-    <w:lsdException w:name="Medium Grid 1 Accent 1" w:uiPriority="67"/>
-    <w:lsdException w:name="Medium Grid 2 Accent 1" w:uiPriority="68"/>
-    <w:lsdException w:name="Medium Grid 3 Accent 1" w:uiPriority="69"/>
-    <w:lsdException w:name="Dark List Accent 1" w:uiPriority="70"/>
-    <w:lsdException w:name="Colorful Shading Accent 1" w:uiPriority="71"/>
-    <w:lsdException w:name="Colorful List Accent 1" w:uiPriority="72"/>
-    <w:lsdException w:name="Colorful Grid Accent 1" w:uiPriority="73"/>
-    <w:lsdException w:name="Light Shading Accent 2" w:uiPriority="60"/>
-    <w:lsdException w:name="Light List Accent 2" w:uiPriority="61"/>
-    <w:lsdException w:name="Light Grid Accent 2" w:uiPriority="62"/>
-    <w:lsdException w:name="Medium Shading 1 Accent 2" w:uiPriority="63"/>
-    <w:lsdException w:name="Medium Shading 2 Accent 2" w:uiPriority="64"/>
-    <w:lsdException w:name="Medium List 1 Accent 2" w:uiPriority="65"/>
-    <w:lsdException w:name="Medium List 2 Accent 2" w:uiPriority="66"/>
-    <w:lsdException w:name="Medium Grid 1 Accent 2" w:uiPriority="67"/>
-    <w:lsdException w:name="Medium Grid 2 Accent 2" w:uiPriority="68"/>
-    <w:lsdException w:name="Medium Grid 3 Accent 2" w:uiPriority="69"/>
-    <w:lsdException w:name="Dark List Accent 2" w:uiPriority="70"/>
-    <w:lsdException w:name="Colorful Shading Accent 2" w:uiPriority="71"/>
-    <w:lsdException w:name="Colorful List Accent 2" w:uiPriority="72"/>
-    <w:lsdException w:name="Colorful Grid Accent 2" w:uiPriority="73"/>
-    <w:lsdException w:name="Light Shading Accent 3" w:uiPriority="60"/>
-    <w:lsdException w:name="Light List Accent 3" w:uiPriority="61"/>
-    <w:lsdException w:name="Light Grid Accent 3" w:uiPriority="62"/>
-    <w:lsdException w:name="Medium Shading 1 Accent 3" w:uiPriority="63"/>
-    <w:lsdException w:name="Medium Shading 2 Accent 3" w:uiPriority="64"/>
-    <w:lsdException w:name="Medium List 1 Accent 3" w:uiPriority="65"/>
-    <w:lsdException w:name="Medium List 2 Accent 3" w:uiPriority="66"/>
-    <w:lsdException w:name="Medium Grid 1 Accent 3" w:uiPriority="67"/>
-    <w:lsdException w:name="Medium Grid 2 Accent 3" w:uiPriority="68"/>
-    <w:lsdException w:name="Medium Grid 3 Accent 3" w:uiPriority="69"/>
-    <w:lsdException w:name="Dark List Accent 3" w:uiPriority="70"/>
-    <w:lsdException w:name="Colorful Shading Accent 3" w:uiPriority="71"/>
-    <w:lsdException w:name="Colorful List Accent 3" w:uiPriority="72"/>
-    <w:lsdException w:name="Colorful Grid Accent 3" w:uiPriority="73"/>
-    <w:lsdException w:name="Light Shading Accent 4" w:uiPriority="60"/>
-    <w:lsdException w:name="Light List Accent 4" w:uiPriority="61"/>
-    <w:lsdException w:name="Light Grid Accent 4" w:uiPriority="62"/>
-    <w:lsdException w:name="Medium Shading 1 Accent 4" w:uiPriority="63"/>
-    <w:lsdException w:name="Medium Shading 2 Accent 4" w:uiPriority="64"/>
-    <w:lsdException w:name="Medium List 1 Accent 4" w:uiPriority="65"/>
-    <w:lsdException w:name="Medium List 2 Accent 4" w:uiPriority="66"/>
-    <w:lsdException w:name="Medium Grid 1 Accent 4" w:uiPriority="67"/>
-    <w:lsdException w:name="Medium Grid 2 Accent 4" w:uiPriority="68"/>
-    <w:lsdException w:name="Medium Grid 3 Accent 4" w:uiPriority="69"/>
-    <w:lsdException w:name="Dark List Accent 4" w:uiPriority="70"/>
-    <w:lsdException w:name="Colorful Shading Accent 4" w:uiPriority="71"/>
-    <w:lsdException w:name="Colorful List Accent 4" w:uiPriority="72"/>
-    <w:lsdException w:name="Colorful Grid Accent 4" w:uiPriority="73"/>
-    <w:lsdException w:name="Light Shading Accent 5" w:uiPriority="60"/>
-    <w:lsdException w:name="Light List Accent 5" w:uiPriority="61"/>
-    <w:lsdException w:name="Light Grid Accent 5" w:uiPriority="62"/>
-    <w:lsdException w:name="Medium Shading 1 Accent 5" w:uiPriority="63"/>
-    <w:lsdException w:name="Medium Shading 2 Accent 5" w:uiPriority="64"/>
-    <w:lsdException w:name="Medium List 1 Accent 5" w:uiPriority="65"/>
-    <w:lsdException w:name="Medium List 2 Accent 5" w:uiPriority="66"/>
-    <w:lsdException w:name="Medium Grid 1 Accent 5" w:uiPriority="67"/>
-    <w:lsdException w:name="Medium Grid 2 Accent 5" w:uiPriority="68"/>
-    <w:lsdException w:name="Medium Grid 3 Accent 5" w:uiPriority="69"/>
-    <w:lsdException w:name="Dark List Accent 5" w:uiPriority="70"/>
-    <w:lsdException w:name="Colorful Shading Accent 5" w:uiPriority="71"/>
-    <w:lsdException w:name="Colorful List Accent 5" w:uiPriority="72"/>
-    <w:lsdException w:name="Colorful Grid Accent 5" w:uiPriority="73"/>
-    <w:lsdException w:name="Light Shading Accent 6" w:uiPriority="60"/>
-    <w:lsdException w:name="Light List Accent 6" w:uiPriority="61"/>
-    <w:lsdException w:name="Light Grid Accent 6" w:uiPriority="62"/>
-    <w:lsdException w:name="Medium Shading 1 Accent 6" w:uiPriority="63"/>
-    <w:lsdException w:name="Medium Shading 2 Accent 6" w:uiPriority="64"/>
-    <w:lsdException w:name="Medium List 1 Accent 6" w:uiPriority="65"/>
-    <w:lsdException w:name="Medium List 2 Accent 6" w:uiPriority="66"/>
-    <w:lsdException w:name="Medium Grid 1 Accent 6" w:uiPriority="67"/>
-    <w:lsdException w:name="Medium Grid 2 Accent 6" w:uiPriority="68"/>
-    <w:lsdException w:name="Medium Grid 3 Accent 6" w:uiPriority="69"/>
-    <w:lsdException w:name="Dark List Accent 6" w:uiPriority="70"/>
-    <w:lsdException w:name="Colorful Shading Accent 6" w:uiPriority="71"/>
-    <w:lsdException w:name="Colorful List Accent 6" w:uiPriority="72"/>
-    <w:lsdException w:name="Colorful Grid Accent 6" w:uiPriority="73"/>
-    <w:lsdException w:name="Subtle Emphasis" w:uiPriority="19" w:qFormat="1"/>
-    <w:lsdException w:name="Intense Emphasis" w:uiPriority="21" w:qFormat="1"/>
-    <w:lsdException w:name="Subtle Reference" w:uiPriority="31" w:qFormat="1"/>
-    <w:lsdException w:name="Intense Reference" w:uiPriority="32" w:qFormat="1"/>
-    <w:lsdException w:name="Book Title" w:uiPriority="33" w:qFormat="1"/>
-    <w:lsdException w:name="Bibliography" w:semiHidden="1" w:uiPriority="37" w:unhideWhenUsed="1"/>
-    <w:lsdException w:name="TOC Heading" w:semiHidden="1" w:uiPriority="39" w:unhideWhenUsed="1" w:qFormat="1"/>
-    <w:lsdException w:name="Plain Table 1" w:uiPriority="41"/>
-    <w:lsdException w:name="Plain Table 2" w:uiPriority="42"/>
-    <w:lsdException w:name="Plain Table 3" w:uiPriority="43"/>
-    <w:lsdException w:name="Plain Table 4" w:uiPriority="44"/>
-    <w:lsdException w:name="Plain Table 5" w:uiPriority="45"/>
-    <w:lsdException w:name="Grid Table Light" w:uiPriority="40"/>
-    <w:lsdException w:name="Grid Table 1 Light" w:uiPriority="46"/>
-    <w:lsdException w:name="Grid Table 2" w:uiPriority="47"/>
-    <w:lsdException w:name="Grid Table 3" w:uiPriority="48"/>
-    <w:lsdException w:name="Grid Table 4" w:uiPriority="49"/>
-    <w:lsdException w:name="Grid Table 5 Dark" w:uiPriority="50"/>
-    <w:lsdException w:name="Grid Table 6 Colorful" w:uiPriority="51"/>
-    <w:lsdException w:name="Grid Table 7 Colorful" w:uiPriority="52"/>
-    <w:lsdException w:name="Grid Table 1 Light Accent 1" w:uiPriority="46"/>
-    <w:lsdException w:name="Grid Table 2 Accent 1" w:uiPriority="47"/>
-    <w:lsdException w:name="Grid Table 3 Accent 1" w:uiPriority="48"/>
-    <w:lsdException w:name="Grid Table 4 Accent 1" w:uiPriority="49"/>
-    <w:lsdException w:name="Grid Table 5 Dark Accent 1" w:uiPriority="50"/>
-    <w:lsdException w:name="Grid Table 6 Colorful Accent 1" w:uiPriority="51"/>
-    <w:lsdException w:name="Grid Table 7 Colorful Accent 1" w:uiPriority="52"/>
-    <w:lsdException w:name="Grid Table 1 Light Accent 2" w:uiPriority="46"/>
-    <w:lsdException w:name="Grid Table 2 Accent 2" w:uiPriority="47"/>
-    <w:lsdException w:name="Grid Table 3 Accent 2" w:uiPriority="48"/>
-    <w:lsdException w:name="Grid Table 4 Accent 2" w:uiPriority="49"/>
-    <w:lsdException w:name="Grid Table 5 Dark Accent 2" w:uiPriority="50"/>
-    <w:lsdException w:name="Grid Table 6 Colorful Accent 2" w:uiPriority="51"/>
-    <w:lsdException w:name="Grid Table 7 Colorful Accent 2" w:uiPriority="52"/>
-    <w:lsdException w:name="Grid Table 1 Light Accent 3" w:uiPriority="46"/>
-    <w:lsdException w:name="Grid Table 2 Accent 3" w:uiPriority="47"/>
-    <w:lsdException w:name="Grid Table 3 Accent 3" w:uiPriority="48"/>
-    <w:lsdException w:name="Grid Table 4 Accent 3" w:uiPriority="49"/>
-    <w:lsdException w:name="Grid Table 5 Dark Accent 3" w:uiPriority="50"/>
-    <w:lsdException w:name="Grid Table 6 Colorful Accent 3" w:uiPriority="51"/>
-    <w:lsdException w:name="Grid Table 7 Colorful Accent 3" w:uiPriority="52"/>
-    <w:lsdException w:name="Grid Table 1 Light Accent 4" w:uiPriority="46"/>
-    <w:lsdException w:name="Grid Table 2 Accent 4" w:uiPriority="47"/>
-    <w:lsdException w:name="Grid Table 3 Accent 4" w:uiPriority="48"/>
-    <w:lsdException w:name="Grid Table 4 Accent 4" w:uiPriority="49"/>
-    <w:lsdException w:name="Grid Table 5 Dark Accent 4" w:uiPriority="50"/>
-    <w:lsdException w:name="Grid Table 6 Colorful Accent 4" w:uiPriority="51"/>
-    <w:lsdException w:name="Grid Table 7 Colorful Accent 4" w:uiPriority="52"/>
-    <w:lsdException w:name="Grid Table 1 Light Accent 5" w:uiPriority="46"/>
-    <w:lsdException w:name="Grid Table 2 Accent 5" w:uiPriority="47"/>
-    <w:lsdException w:name="Grid Table 3 Accent 5" w:uiPriority="48"/>
-    <w:lsdException w:name="Grid Table 4 Accent 5" w:uiPriority="49"/>
-    <w:lsdException w:name="Grid Table 5 Dark Accent 5" w:uiPriority="50"/>
-    <w:lsdException w:name="Grid Table 6 Colorful Accent 5" w:uiPriority="51"/>
-    <w:lsdException w:name="Grid Table 7 Colorful Accent 5" w:uiPriority="52"/>
-    <w:lsdException w:name="Grid Table 1 Light Accent 6" w:uiPriority="46"/>
-    <w:lsdException w:name="Grid Table 2 Accent 6" w:uiPriority="47"/>
-    <w:lsdException w:name="Grid Table 3 Accent 6" w:uiPriority="48"/>
-    <w:lsdException w:name="Grid Table 4 Accent 6" w:uiPriority="49"/>
-    <w:lsdException w:name="Grid Table 5 Dark Accent 6" w:uiPriority="50"/>
-    <w:lsdException w:name="Grid Table 6 Colorful Accent 6" w:uiPriority="51"/>
-    <w:lsdException w:name="Grid Table 7 Colorful Accent 6" w:uiPriority="52"/>
-    <w:lsdException w:name="List Table 1 Light" w:uiPriority="46"/>
-    <w:lsdException w:name="List Table 2" w:uiPriority="47"/>
-    <w:lsdException w:name="List Table 3" w:uiPriority="48"/>
-    <w:lsdException w:name="List Table 4" w:uiPriority="49"/>
-    <w:lsdException w:name="List Table 5 Dark" w:uiPriority="50"/>
-    <w:lsdException w:name="List Table 6 Colorful" w:uiPriority="51"/>
-    <w:lsdException w:name="List Table 7 Colorful" w:uiPriority="52"/>
-    <w:lsdException w:name="List Table 1 Light Accent 1" w:uiPriority="46"/>
-    <w:lsdException w:name="List Table 2 Accent 1" w:uiPriority="47"/>
-    <w:lsdException w:name="List Table 3 Accent 1" w:uiPriority="48"/>
-    <w:lsdException w:name="List Table 4 Accent 1" w:uiPriority="49"/>
-    <w:lsdException w:name="List Table 5 Dark Accent 1" w:uiPriority="50"/>
-    <w:lsdException w:name="List Table 6 Colorful Accent 1" w:uiPriority="51"/>
-    <w:lsdException w:name="List Table 7 Colorful Accent 1" w:uiPriority="52"/>
-    <w:lsdException w:name="List Table 1 Light Accent 2" w:uiPriority="46"/>
-    <w:lsdException w:name="List Table 2 Accent 2" w:uiPriority="47"/>
-    <w:lsdException w:name="List Table 3 Accent 2" w:uiPriority="48"/>
-    <w:lsdException w:name="List Table 4 Accent 2" w:uiPriority="49"/>
-    <w:lsdException w:name="List Table 5 Dark Accent 2" w:uiPriority="50"/>
-    <w:lsdException w:name="List Table 6 Colorful Accent 2" w:uiPriority="51"/>
-    <w:lsdException w:name="List Table 7 Colorful Accent 2" w:uiPriority="52"/>
-    <w:lsdException w:name="List Table 1 Light Accent 3" w:uiPriority="46"/>
-    <w:lsdException w:name="List Table 2 Accent 3" w:uiPriority="47"/>
-    <w:lsdException w:name="List Table 3 Accent 3" w:uiPriority="48"/>
-    <w:lsdException w:name="List Table 4 Accent 3" w:uiPriority="49"/>
-    <w:lsdException w:name="List Table 5 Dark Accent 3" w:uiPriority="50"/>
-    <w:lsdException w:name="List Table 6 Colorful Accent 3" w:uiPriority="51"/>
-    <w:lsdException w:name="List Table 7 Colorful Accent 3" w:uiPriority="52"/>
-    <w:lsdException w:name="List Table 1 Light Accent 4" w:uiPriority="46"/>
-    <w:lsdException w:name="List Table 2 Accent 4" w:uiPriority="47"/>
-    <w:lsdException w:name="List Table 3 Accent 4" w:uiPriority="48"/>
-    <w:lsdException w:name="List Table 4 Accent 4" w:uiPriority="49"/>
-    <w:lsdException w:name="List Table 5 Dark Accent 4" w:uiPriority="50"/>
-    <w:lsdException w:name="List Table 6 Colorful Accent 4" w:uiPriority="51"/>
-    <w:lsdException w:name="List Table 7 Colorful Accent 4" w:uiPriority="52"/>
-    <w:lsdException w:name="List Table 1 Light Accent 5" w:uiPriority="46"/>
-    <w:lsdException w:name="List Table 2 Accent 5" w:uiPriority="47"/>
-    <w:lsdException w:name="List Table 3 Accent 5" w:uiPriority="48"/>
-    <w:lsdException w:name="List Table 4 Accent 5" w:uiPriority="49"/>
-    <w:lsdException w:name="List Table 5 Dark Accent 5" w:uiPriority="50"/>
-    <w:lsdException w:name="List Table 6 Colorful Accent 5" w:uiPriority="51"/>
-    <w:lsdException w:name="List Table 7 Colorful Accent 5" w:uiPriority="52"/>
-    <w:lsdException w:name="List Table 1 Light Accent 6" w:uiPriority="46"/>
-    <w:lsdException w:name="List Table 2 Accent 6" w:uiPriority="47"/>
-    <w:lsdException w:name="List Table 3 Accent 6" w:uiPriority="48"/>
-    <w:lsdException w:name="List Table 4 Accent 6" w:uiPriority="49"/>
-    <w:lsdException w:name="List Table 5 Dark Accent 6" w:uiPriority="50"/>
-    <w:lsdException w:name="List Table 6 Colorful Accent 6" w:uiPriority="51"/>
-    <w:lsdException w:name="List Table 7 Colorful Accent 6" w:uiPriority="52"/>
-    <w:lsdException w:name="Mention" w:semiHidden="1" w:unhideWhenUsed="1"/>
-    <w:lsdException w:name="Smart Hyperlink" w:semiHidden="1" w:unhideWhenUsed="1"/>
-  </w:latentStyles>
-  <w:style w:type="paragraph" w:default="1" w:styleId="Normal">
-    <w:name w:val="Normal"/>
-    <w:qFormat/>
-    <w:rsid w:val="00EC0150"/>
-    <w:pPr>
-      <w:jc w:val="both"/>
-    </w:pPr>
-  </w:style>
-  <w:style w:type="paragraph" w:styleId="Ttulo1">
-    <w:name w:val="heading 1"/>
-    <w:basedOn w:val="Normal"/>
-    <w:next w:val="Normal"/>
-    <w:link w:val="Ttulo1Car"/>
-    <w:uiPriority w:val="9"/>
-    <w:qFormat/>
-    <w:rsid w:val="00EC0150"/>
-    <w:pPr>
-      <w:keepNext/>
-      <w:keepLines/>
-      <w:pBdr>
-        <w:bottom w:val="single" w:sz="4" w:space="2" w:color="C0504D" w:themeColor="accent2"/>
-      </w:pBdr>
-      <w:spacing w:before="360" w:after="120" w:line="240" w:lineRule="auto"/>
-      <w:outlineLvl w:val="0"/>
-    </w:pPr>
-    <w:rPr>
-      <w:rFonts w:asciiTheme="majorHAnsi" w:eastAsiaTheme="majorEastAsia" w:hAnsiTheme="majorHAnsi" w:cstheme="majorBidi"/>
-      <w:color w:val="262626" w:themeColor="text1" w:themeTint="D9"/>
-      <w:sz w:val="32"/>
-      <w:szCs w:val="40"/>
-    </w:rPr>
-  </w:style>
-  <w:style w:type="paragraph" w:styleId="Ttulo2">
-    <w:name w:val="heading 2"/>
-    <w:basedOn w:val="Normal"/>
-    <w:next w:val="Normal"/>
-    <w:link w:val="Ttulo2Car"/>
-    <w:uiPriority w:val="9"/>
-    <w:unhideWhenUsed/>
-    <w:qFormat/>
-    <w:rsid w:val="00396DAF"/>
-    <w:pPr>
-      <w:keepNext/>
-      <w:keepLines/>
-      <w:spacing w:before="120" w:after="0" w:line="360" w:lineRule="auto"/>
-      <w:outlineLvl w:val="1"/>
-    </w:pPr>
-    <w:rPr>
-      <w:rFonts w:asciiTheme="majorHAnsi" w:eastAsiaTheme="majorEastAsia" w:hAnsiTheme="majorHAnsi" w:cstheme="majorBidi"/>
-      <w:color w:val="C0504D" w:themeColor="accent2"/>
-      <w:sz w:val="24"/>
-      <w:szCs w:val="36"/>
-    </w:rPr>
-  </w:style>
-  <w:style w:type="paragraph" w:styleId="Ttulo3">
-    <w:name w:val="heading 3"/>
-    <w:basedOn w:val="Normal"/>
-    <w:next w:val="Normal"/>
-    <w:link w:val="Ttulo3Car"/>
-    <w:uiPriority w:val="9"/>
-    <w:unhideWhenUsed/>
-    <w:qFormat/>
-    <w:rsid w:val="00396DAF"/>
-    <w:pPr>
-      <w:keepNext/>
-      <w:keepLines/>
-      <w:spacing w:before="80" w:after="0" w:line="240" w:lineRule="auto"/>
-      <w:outlineLvl w:val="2"/>
-    </w:pPr>
-    <w:rPr>
-      <w:rFonts w:asciiTheme="majorHAnsi" w:eastAsiaTheme="majorEastAsia" w:hAnsiTheme="majorHAnsi" w:cstheme="majorBidi"/>
-      <w:color w:val="943634" w:themeColor="accent2" w:themeShade="BF"/>
-      <w:sz w:val="22"/>
-      <w:szCs w:val="32"/>
-    </w:rPr>
-  </w:style>
-  <w:style w:type="paragraph" w:styleId="Ttulo4">
-    <w:name w:val="heading 4"/>
-    <w:basedOn w:val="Normal"/>
-    <w:next w:val="Normal"/>
-    <w:link w:val="Ttulo4Car"/>
-    <w:uiPriority w:val="9"/>
-    <w:unhideWhenUsed/>
-    <w:qFormat/>
-    <w:rsid w:val="00396DAF"/>
-    <w:pPr>
-      <w:keepNext/>
-      <w:keepLines/>
-      <w:spacing w:before="80" w:after="0" w:line="240" w:lineRule="auto"/>
-      <w:outlineLvl w:val="3"/>
-    </w:pPr>
-    <w:rPr>
-      <w:rFonts w:asciiTheme="majorHAnsi" w:eastAsiaTheme="majorEastAsia" w:hAnsiTheme="majorHAnsi" w:cstheme="majorBidi"/>
-      <w:i/>
-      <w:iCs/>
-      <w:color w:val="632423" w:themeColor="accent2" w:themeShade="80"/>
-      <w:sz w:val="22"/>
-      <w:szCs w:val="28"/>
-    </w:rPr>
-  </w:style>
-  <w:style w:type="paragraph" w:styleId="Ttulo5">
-    <w:name w:val="heading 5"/>
-    <w:basedOn w:val="Normal"/>
-    <w:next w:val="Normal"/>
-    <w:link w:val="Ttulo5Car"/>
-    <w:uiPriority w:val="9"/>
-    <w:semiHidden/>
-    <w:unhideWhenUsed/>
-    <w:qFormat/>
-    <w:rsid w:val="00396DAF"/>
-    <w:pPr>
-      <w:keepNext/>
-      <w:keepLines/>
-      <w:spacing w:before="80" w:after="0" w:line="240" w:lineRule="auto"/>
-      <w:outlineLvl w:val="4"/>
-    </w:pPr>
-    <w:rPr>
-      <w:rFonts w:asciiTheme="majorHAnsi" w:eastAsiaTheme="majorEastAsia" w:hAnsiTheme="majorHAnsi" w:cstheme="majorBidi"/>
-      <w:color w:val="943634" w:themeColor="accent2" w:themeShade="BF"/>
-      <w:sz w:val="20"/>
-      <w:szCs w:val="24"/>
-    </w:rPr>
-  </w:style>
-  <w:style w:type="paragraph" w:styleId="Ttulo6">
-    <w:name w:val="heading 6"/>
-    <w:basedOn w:val="Normal"/>
-    <w:next w:val="Normal"/>
-    <w:link w:val="Ttulo6Car"/>
-    <w:uiPriority w:val="9"/>
-    <w:semiHidden/>
-    <w:unhideWhenUsed/>
-    <w:qFormat/>
-    <w:rsid w:val="00EC0150"/>
-    <w:pPr>
-      <w:keepNext/>
-      <w:keepLines/>
-      <w:spacing w:before="80" w:after="0" w:line="240" w:lineRule="auto"/>
-      <w:outlineLvl w:val="5"/>
-    </w:pPr>
-    <w:rPr>
-      <w:rFonts w:asciiTheme="majorHAnsi" w:eastAsiaTheme="majorEastAsia" w:hAnsiTheme="majorHAnsi" w:cstheme="majorBidi"/>
-      <w:i/>
-      <w:iCs/>
-      <w:color w:val="632423" w:themeColor="accent2" w:themeShade="80"/>
-      <w:sz w:val="24"/>
-      <w:szCs w:val="24"/>
-    </w:rPr>
-  </w:style>
-  <w:style w:type="paragraph" w:styleId="Ttulo7">
-    <w:name w:val="heading 7"/>
-    <w:basedOn w:val="Normal"/>
-    <w:next w:val="Normal"/>
-    <w:link w:val="Ttulo7Car"/>
-    <w:uiPriority w:val="9"/>
-    <w:semiHidden/>
-    <w:unhideWhenUsed/>
-    <w:qFormat/>
-    <w:rsid w:val="00EC0150"/>
-    <w:pPr>
-      <w:keepNext/>
-      <w:keepLines/>
-      <w:spacing w:before="80" w:after="0" w:line="240" w:lineRule="auto"/>
-      <w:outlineLvl w:val="6"/>
-    </w:pPr>
-    <w:rPr>
-      <w:rFonts w:asciiTheme="majorHAnsi" w:eastAsiaTheme="majorEastAsia" w:hAnsiTheme="majorHAnsi" w:cstheme="majorBidi"/>
-      <w:b/>
-      <w:bCs/>
-      <w:color w:val="632423" w:themeColor="accent2" w:themeShade="80"/>
-      <w:sz w:val="22"/>
-      <w:szCs w:val="22"/>
-    </w:rPr>
-  </w:style>
-  <w:style w:type="paragraph" w:styleId="Ttulo8">
-    <w:name w:val="heading 8"/>
-    <w:basedOn w:val="Normal"/>
-    <w:next w:val="Normal"/>
-    <w:link w:val="Ttulo8Car"/>
-    <w:uiPriority w:val="9"/>
-    <w:semiHidden/>
-    <w:unhideWhenUsed/>
-    <w:qFormat/>
-    <w:rsid w:val="00EC0150"/>
-    <w:pPr>
-      <w:keepNext/>
-      <w:keepLines/>
-      <w:spacing w:before="80" w:after="0" w:line="240" w:lineRule="auto"/>
-      <w:outlineLvl w:val="7"/>
-    </w:pPr>
-    <w:rPr>
-      <w:rFonts w:asciiTheme="majorHAnsi" w:eastAsiaTheme="majorEastAsia" w:hAnsiTheme="majorHAnsi" w:cstheme="majorBidi"/>
-      <w:color w:val="632423" w:themeColor="accent2" w:themeShade="80"/>
-      <w:sz w:val="22"/>
-      <w:szCs w:val="22"/>
-    </w:rPr>
-  </w:style>
-  <w:style w:type="paragraph" w:styleId="Ttulo9">
-    <w:name w:val="heading 9"/>
-    <w:basedOn w:val="Normal"/>
-    <w:next w:val="Normal"/>
-    <w:link w:val="Ttulo9Car"/>
-    <w:uiPriority w:val="9"/>
-    <w:semiHidden/>
-    <w:unhideWhenUsed/>
-    <w:qFormat/>
-    <w:rsid w:val="00EC0150"/>
-    <w:pPr>
-      <w:keepNext/>
-      <w:keepLines/>
-      <w:spacing w:before="80" w:after="0" w:line="240" w:lineRule="auto"/>
-      <w:outlineLvl w:val="8"/>
-    </w:pPr>
-    <w:rPr>
-      <w:rFonts w:asciiTheme="majorHAnsi" w:eastAsiaTheme="majorEastAsia" w:hAnsiTheme="majorHAnsi" w:cstheme="majorBidi"/>
-      <w:i/>
-      <w:iCs/>
-      <w:color w:val="632423" w:themeColor="accent2" w:themeShade="80"/>
-      <w:sz w:val="22"/>
-      <w:szCs w:val="22"/>
-    </w:rPr>
-  </w:style>
-  <w:style w:type="character" w:default="1" w:styleId="Fuentedeprrafopredeter">
-    <w:name w:val="Default Paragraph Font"/>
-    <w:uiPriority w:val="1"/>
-    <w:semiHidden/>
-    <w:unhideWhenUsed/>
-  </w:style>
-  <w:style w:type="table" w:default="1" w:styleId="Tablanormal">
-    <w:name w:val="Normal Table"/>
-    <w:uiPriority w:val="99"/>
-    <w:semiHidden/>
-    <w:unhideWhenUsed/>
-    <w:tblPr>
-      <w:tblInd w:w="0" w:type="dxa"/>
-      <w:tblCellMar>
-        <w:top w:w="0" w:type="dxa"/>
-        <w:left w:w="108" w:type="dxa"/>
-        <w:bottom w:w="0" w:type="dxa"/>
-        <w:right w:w="108" w:type="dxa"/>
-      </w:tblCellMar>
-    </w:tblPr>
-  </w:style>
-  <w:style w:type="numbering" w:default="1" w:styleId="Sinlista">
-    <w:name w:val="No List"/>
-    <w:uiPriority w:val="99"/>
-    <w:semiHidden/>
-    <w:unhideWhenUsed/>
-  </w:style>
-  <w:style w:type="paragraph" w:styleId="Ttulo">
-    <w:name w:val="Title"/>
-    <w:basedOn w:val="Normal"/>
-    <w:next w:val="Normal"/>
-    <w:link w:val="TtuloCar"/>
-    <w:uiPriority w:val="10"/>
-    <w:qFormat/>
-    <w:rsid w:val="00E10361"/>
-    <w:pPr>
-      <w:spacing w:after="0" w:line="240" w:lineRule="auto"/>
-      <w:contextualSpacing/>
-    </w:pPr>
-    <w:rPr>
-      <w:rFonts w:asciiTheme="majorHAnsi" w:eastAsiaTheme="majorEastAsia" w:hAnsiTheme="majorHAnsi" w:cstheme="majorBidi"/>
-      <w:caps/>
-      <w:color w:val="262626" w:themeColor="text1" w:themeTint="D9"/>
-      <w:sz w:val="56"/>
-      <w:szCs w:val="96"/>
-    </w:rPr>
-  </w:style>
-  <w:style w:type="character" w:customStyle="1" w:styleId="TtuloCar">
-    <w:name w:val="Título Car"/>
-    <w:basedOn w:val="Fuentedeprrafopredeter"/>
-    <w:link w:val="Ttulo"/>
-    <w:uiPriority w:val="10"/>
-    <w:rsid w:val="00E10361"/>
-    <w:rPr>
-      <w:rFonts w:asciiTheme="majorHAnsi" w:eastAsiaTheme="majorEastAsia" w:hAnsiTheme="majorHAnsi" w:cstheme="majorBidi"/>
-      <w:caps/>
-      <w:color w:val="262626" w:themeColor="text1" w:themeTint="D9"/>
-      <w:sz w:val="56"/>
-      <w:szCs w:val="96"/>
-    </w:rPr>
-  </w:style>
-  <w:style w:type="paragraph" w:styleId="Subttulo">
-    <w:name w:val="Subtitle"/>
-    <w:basedOn w:val="Normal"/>
-    <w:next w:val="Normal"/>
-    <w:link w:val="SubttuloCar"/>
-    <w:uiPriority w:val="11"/>
-    <w:qFormat/>
-    <w:rsid w:val="00EC0150"/>
-    <w:pPr>
-      <w:numPr>
-        <w:ilvl w:val="1"/>
-      </w:numPr>
-      <w:spacing w:after="240"/>
-    </w:pPr>
-    <w:rPr>
-      <w:caps/>
-      <w:color w:val="404040" w:themeColor="text1" w:themeTint="BF"/>
-      <w:spacing w:val="20"/>
-      <w:sz w:val="36"/>
-      <w:szCs w:val="28"/>
-    </w:rPr>
-  </w:style>
-  <w:style w:type="character" w:customStyle="1" w:styleId="SubttuloCar">
-    <w:name w:val="Subtítulo Car"/>
-    <w:basedOn w:val="Fuentedeprrafopredeter"/>
-    <w:link w:val="Subttulo"/>
-    <w:uiPriority w:val="11"/>
-    <w:rsid w:val="00EC0150"/>
-    <w:rPr>
-      <w:caps/>
-      <w:color w:val="404040" w:themeColor="text1" w:themeTint="BF"/>
-      <w:spacing w:val="20"/>
-      <w:sz w:val="36"/>
-      <w:szCs w:val="28"/>
-    </w:rPr>
-  </w:style>
-  <w:style w:type="character" w:customStyle="1" w:styleId="Ttulo1Car">
-    <w:name w:val="Título 1 Car"/>
-    <w:basedOn w:val="Fuentedeprrafopredeter"/>
-    <w:link w:val="Ttulo1"/>
-    <w:uiPriority w:val="9"/>
-    <w:rsid w:val="00EC0150"/>
-    <w:rPr>
-      <w:rFonts w:asciiTheme="majorHAnsi" w:eastAsiaTheme="majorEastAsia" w:hAnsiTheme="majorHAnsi" w:cstheme="majorBidi"/>
-      <w:color w:val="262626" w:themeColor="text1" w:themeTint="D9"/>
-      <w:sz w:val="32"/>
-      <w:szCs w:val="40"/>
-    </w:rPr>
-  </w:style>
-  <w:style w:type="paragraph" w:styleId="Prrafodelista">
-    <w:name w:val="List Paragraph"/>
-    <w:basedOn w:val="Normal"/>
-    <w:uiPriority w:val="34"/>
-    <w:qFormat/>
-    <w:rsid w:val="003140A6"/>
-    <w:pPr>
-      <w:ind w:left="720"/>
-      <w:contextualSpacing/>
-    </w:pPr>
-  </w:style>
-  <w:style w:type="character" w:customStyle="1" w:styleId="Ttulo2Car">
-    <w:name w:val="Título 2 Car"/>
-    <w:basedOn w:val="Fuentedeprrafopredeter"/>
-    <w:link w:val="Ttulo2"/>
-    <w:uiPriority w:val="9"/>
-    <w:rsid w:val="00396DAF"/>
-    <w:rPr>
-      <w:rFonts w:asciiTheme="majorHAnsi" w:eastAsiaTheme="majorEastAsia" w:hAnsiTheme="majorHAnsi" w:cstheme="majorBidi"/>
-      <w:color w:val="C0504D" w:themeColor="accent2"/>
-      <w:sz w:val="24"/>
-      <w:szCs w:val="36"/>
-    </w:rPr>
-  </w:style>
-  <w:style w:type="character" w:customStyle="1" w:styleId="Ttulo3Car">
-    <w:name w:val="Título 3 Car"/>
-    <w:basedOn w:val="Fuentedeprrafopredeter"/>
-    <w:link w:val="Ttulo3"/>
-    <w:uiPriority w:val="9"/>
-    <w:rsid w:val="00396DAF"/>
-    <w:rPr>
-      <w:rFonts w:asciiTheme="majorHAnsi" w:eastAsiaTheme="majorEastAsia" w:hAnsiTheme="majorHAnsi" w:cstheme="majorBidi"/>
-      <w:color w:val="943634" w:themeColor="accent2" w:themeShade="BF"/>
-      <w:sz w:val="22"/>
-      <w:szCs w:val="32"/>
-    </w:rPr>
-  </w:style>
-  <w:style w:type="character" w:customStyle="1" w:styleId="Ttulo4Car">
-    <w:name w:val="Título 4 Car"/>
-    <w:basedOn w:val="Fuentedeprrafopredeter"/>
-    <w:link w:val="Ttulo4"/>
-    <w:uiPriority w:val="9"/>
-    <w:rsid w:val="00396DAF"/>
-    <w:rPr>
-      <w:rFonts w:asciiTheme="majorHAnsi" w:eastAsiaTheme="majorEastAsia" w:hAnsiTheme="majorHAnsi" w:cstheme="majorBidi"/>
-      <w:i/>
-      <w:iCs/>
-      <w:color w:val="632423" w:themeColor="accent2" w:themeShade="80"/>
-      <w:sz w:val="22"/>
-      <w:szCs w:val="28"/>
-    </w:rPr>
-  </w:style>
-  <w:style w:type="character" w:customStyle="1" w:styleId="Ttulo5Car">
-    <w:name w:val="Título 5 Car"/>
-    <w:basedOn w:val="Fuentedeprrafopredeter"/>
-    <w:link w:val="Ttulo5"/>
-    <w:uiPriority w:val="9"/>
-    <w:semiHidden/>
-    <w:rsid w:val="00396DAF"/>
-    <w:rPr>
-      <w:rFonts w:asciiTheme="majorHAnsi" w:eastAsiaTheme="majorEastAsia" w:hAnsiTheme="majorHAnsi" w:cstheme="majorBidi"/>
-      <w:color w:val="943634" w:themeColor="accent2" w:themeShade="BF"/>
-      <w:sz w:val="20"/>
-      <w:szCs w:val="24"/>
-    </w:rPr>
-  </w:style>
-  <w:style w:type="character" w:customStyle="1" w:styleId="Ttulo6Car">
-    <w:name w:val="Título 6 Car"/>
-    <w:basedOn w:val="Fuentedeprrafopredeter"/>
-    <w:link w:val="Ttulo6"/>
-    <w:uiPriority w:val="9"/>
-    <w:semiHidden/>
-    <w:rsid w:val="00EC0150"/>
-    <w:rPr>
-      <w:rFonts w:asciiTheme="majorHAnsi" w:eastAsiaTheme="majorEastAsia" w:hAnsiTheme="majorHAnsi" w:cstheme="majorBidi"/>
-      <w:i/>
-      <w:iCs/>
-      <w:color w:val="632423" w:themeColor="accent2" w:themeShade="80"/>
-      <w:sz w:val="24"/>
-      <w:szCs w:val="24"/>
-    </w:rPr>
-  </w:style>
-  <w:style w:type="character" w:customStyle="1" w:styleId="Ttulo7Car">
-    <w:name w:val="Título 7 Car"/>
-    <w:basedOn w:val="Fuentedeprrafopredeter"/>
-    <w:link w:val="Ttulo7"/>
-    <w:uiPriority w:val="9"/>
-    <w:semiHidden/>
-    <w:rsid w:val="00EC0150"/>
-    <w:rPr>
-      <w:rFonts w:asciiTheme="majorHAnsi" w:eastAsiaTheme="majorEastAsia" w:hAnsiTheme="majorHAnsi" w:cstheme="majorBidi"/>
-      <w:b/>
-      <w:bCs/>
-      <w:color w:val="632423" w:themeColor="accent2" w:themeShade="80"/>
-      <w:sz w:val="22"/>
-      <w:szCs w:val="22"/>
-    </w:rPr>
-  </w:style>
-  <w:style w:type="character" w:customStyle="1" w:styleId="Ttulo8Car">
-    <w:name w:val="Título 8 Car"/>
-    <w:basedOn w:val="Fuentedeprrafopredeter"/>
-    <w:link w:val="Ttulo8"/>
-    <w:uiPriority w:val="9"/>
-    <w:semiHidden/>
-    <w:rsid w:val="00EC0150"/>
-    <w:rPr>
-      <w:rFonts w:asciiTheme="majorHAnsi" w:eastAsiaTheme="majorEastAsia" w:hAnsiTheme="majorHAnsi" w:cstheme="majorBidi"/>
-      <w:color w:val="632423" w:themeColor="accent2" w:themeShade="80"/>
-      <w:sz w:val="22"/>
-      <w:szCs w:val="22"/>
-    </w:rPr>
-  </w:style>
-  <w:style w:type="character" w:customStyle="1" w:styleId="Ttulo9Car">
-    <w:name w:val="Título 9 Car"/>
-    <w:basedOn w:val="Fuentedeprrafopredeter"/>
-    <w:link w:val="Ttulo9"/>
-    <w:uiPriority w:val="9"/>
-    <w:semiHidden/>
-    <w:rsid w:val="00EC0150"/>
-    <w:rPr>
-      <w:rFonts w:asciiTheme="majorHAnsi" w:eastAsiaTheme="majorEastAsia" w:hAnsiTheme="majorHAnsi" w:cstheme="majorBidi"/>
-      <w:i/>
-      <w:iCs/>
-      <w:color w:val="632423" w:themeColor="accent2" w:themeShade="80"/>
-      <w:sz w:val="22"/>
-      <w:szCs w:val="22"/>
-    </w:rPr>
-  </w:style>
-  <w:style w:type="paragraph" w:styleId="Descripcin">
-    <w:name w:val="caption"/>
-    <w:basedOn w:val="Normal"/>
-    <w:next w:val="Normal"/>
-    <w:uiPriority w:val="35"/>
-    <w:semiHidden/>
-    <w:unhideWhenUsed/>
-    <w:qFormat/>
-    <w:rsid w:val="00EC0150"/>
-    <w:pPr>
-      <w:spacing w:line="240" w:lineRule="auto"/>
-    </w:pPr>
-    <w:rPr>
-      <w:b/>
-      <w:bCs/>
-      <w:color w:val="404040" w:themeColor="text1" w:themeTint="BF"/>
-      <w:sz w:val="16"/>
-      <w:szCs w:val="16"/>
-    </w:rPr>
-  </w:style>
-  <w:style w:type="character" w:styleId="Textoennegrita">
-    <w:name w:val="Strong"/>
-    <w:basedOn w:val="Fuentedeprrafopredeter"/>
-    <w:uiPriority w:val="22"/>
-    <w:qFormat/>
-    <w:rsid w:val="00EC0150"/>
-    <w:rPr>
-      <w:b/>
-      <w:bCs/>
-    </w:rPr>
-  </w:style>
-  <w:style w:type="character" w:styleId="nfasis">
-    <w:name w:val="Emphasis"/>
-    <w:basedOn w:val="Fuentedeprrafopredeter"/>
-    <w:uiPriority w:val="20"/>
-    <w:qFormat/>
-    <w:rsid w:val="00EC0150"/>
-    <w:rPr>
-      <w:i/>
-      <w:iCs/>
-      <w:color w:val="000000" w:themeColor="text1"/>
-    </w:rPr>
-  </w:style>
-  <w:style w:type="paragraph" w:styleId="Sinespaciado">
-    <w:name w:val="No Spacing"/>
-    <w:uiPriority w:val="1"/>
-    <w:qFormat/>
-    <w:rsid w:val="00EC0150"/>
-    <w:pPr>
-      <w:spacing w:after="0" w:line="240" w:lineRule="auto"/>
-    </w:pPr>
-  </w:style>
-  <w:style w:type="paragraph" w:styleId="Cita">
-    <w:name w:val="Quote"/>
-    <w:basedOn w:val="Normal"/>
-    <w:next w:val="Normal"/>
-    <w:link w:val="CitaCar"/>
-    <w:uiPriority w:val="29"/>
-    <w:qFormat/>
-    <w:rsid w:val="00EC0150"/>
-    <w:pPr>
-      <w:spacing w:before="160"/>
-      <w:ind w:left="720" w:right="720"/>
-      <w:jc w:val="center"/>
-    </w:pPr>
-    <w:rPr>
-      <w:rFonts w:asciiTheme="majorHAnsi" w:eastAsiaTheme="majorEastAsia" w:hAnsiTheme="majorHAnsi" w:cstheme="majorBidi"/>
-      <w:color w:val="000000" w:themeColor="text1"/>
-      <w:sz w:val="24"/>
-      <w:szCs w:val="24"/>
-    </w:rPr>
-  </w:style>
-  <w:style w:type="character" w:customStyle="1" w:styleId="CitaCar">
-    <w:name w:val="Cita Car"/>
-    <w:basedOn w:val="Fuentedeprrafopredeter"/>
-    <w:link w:val="Cita"/>
-    <w:uiPriority w:val="29"/>
-    <w:rsid w:val="00EC0150"/>
-    <w:rPr>
-      <w:rFonts w:asciiTheme="majorHAnsi" w:eastAsiaTheme="majorEastAsia" w:hAnsiTheme="majorHAnsi" w:cstheme="majorBidi"/>
-      <w:color w:val="000000" w:themeColor="text1"/>
-      <w:sz w:val="24"/>
-      <w:szCs w:val="24"/>
-    </w:rPr>
-  </w:style>
-  <w:style w:type="paragraph" w:styleId="Citadestacada">
-    <w:name w:val="Intense Quote"/>
-    <w:basedOn w:val="Normal"/>
-    <w:next w:val="Normal"/>
-    <w:link w:val="CitadestacadaCar"/>
-    <w:uiPriority w:val="30"/>
-    <w:qFormat/>
-    <w:rsid w:val="00EC0150"/>
-    <w:pPr>
-      <w:pBdr>
-        <w:top w:val="single" w:sz="24" w:space="4" w:color="C0504D" w:themeColor="accent2"/>
-      </w:pBdr>
-      <w:spacing w:before="240" w:after="240" w:line="240" w:lineRule="auto"/>
-      <w:ind w:left="936" w:right="936"/>
-      <w:jc w:val="center"/>
-    </w:pPr>
-    <w:rPr>
-      <w:rFonts w:asciiTheme="majorHAnsi" w:eastAsiaTheme="majorEastAsia" w:hAnsiTheme="majorHAnsi" w:cstheme="majorBidi"/>
-      <w:sz w:val="24"/>
-      <w:szCs w:val="24"/>
-    </w:rPr>
-  </w:style>
-  <w:style w:type="character" w:customStyle="1" w:styleId="CitadestacadaCar">
-    <w:name w:val="Cita destacada Car"/>
-    <w:basedOn w:val="Fuentedeprrafopredeter"/>
-    <w:link w:val="Citadestacada"/>
-    <w:uiPriority w:val="30"/>
-    <w:rsid w:val="00EC0150"/>
-    <w:rPr>
-      <w:rFonts w:asciiTheme="majorHAnsi" w:eastAsiaTheme="majorEastAsia" w:hAnsiTheme="majorHAnsi" w:cstheme="majorBidi"/>
-      <w:sz w:val="24"/>
-      <w:szCs w:val="24"/>
-    </w:rPr>
-  </w:style>
-  <w:style w:type="character" w:styleId="nfasissutil">
-    <w:name w:val="Subtle Emphasis"/>
-    <w:basedOn w:val="Fuentedeprrafopredeter"/>
-    <w:uiPriority w:val="19"/>
-    <w:qFormat/>
-    <w:rsid w:val="00EC0150"/>
-    <w:rPr>
-      <w:i/>
-      <w:iCs/>
-      <w:color w:val="595959" w:themeColor="text1" w:themeTint="A6"/>
-    </w:rPr>
-  </w:style>
-  <w:style w:type="character" w:styleId="nfasisintenso">
-    <w:name w:val="Intense Emphasis"/>
-    <w:basedOn w:val="Fuentedeprrafopredeter"/>
-    <w:uiPriority w:val="21"/>
-    <w:qFormat/>
-    <w:rsid w:val="00EC0150"/>
-    <w:rPr>
-      <w:b/>
-      <w:bCs/>
-      <w:i/>
-      <w:iCs/>
-      <w:caps w:val="0"/>
-      <w:smallCaps w:val="0"/>
-      <w:strike w:val="0"/>
-      <w:dstrike w:val="0"/>
-      <w:color w:val="C0504D" w:themeColor="accent2"/>
-    </w:rPr>
-  </w:style>
-  <w:style w:type="character" w:styleId="Referenciasutil">
-    <w:name w:val="Subtle Reference"/>
-    <w:basedOn w:val="Fuentedeprrafopredeter"/>
-    <w:uiPriority w:val="31"/>
-    <w:qFormat/>
-    <w:rsid w:val="00EC0150"/>
-    <w:rPr>
-      <w:caps w:val="0"/>
-      <w:smallCaps/>
-      <w:color w:val="404040" w:themeColor="text1" w:themeTint="BF"/>
-      <w:spacing w:val="0"/>
-      <w:u w:val="single" w:color="7F7F7F" w:themeColor="text1" w:themeTint="80"/>
-    </w:rPr>
-  </w:style>
-  <w:style w:type="character" w:styleId="Referenciaintensa">
-    <w:name w:val="Intense Reference"/>
-    <w:basedOn w:val="Fuentedeprrafopredeter"/>
-    <w:uiPriority w:val="32"/>
-    <w:qFormat/>
-    <w:rsid w:val="00EC0150"/>
-    <w:rPr>
-      <w:b/>
-      <w:bCs/>
-      <w:caps w:val="0"/>
-      <w:smallCaps/>
-      <w:color w:val="auto"/>
-      <w:spacing w:val="0"/>
-      <w:u w:val="single"/>
-    </w:rPr>
-  </w:style>
-  <w:style w:type="character" w:styleId="Ttulodellibro">
-    <w:name w:val="Book Title"/>
-    <w:basedOn w:val="Fuentedeprrafopredeter"/>
-    <w:uiPriority w:val="33"/>
-    <w:qFormat/>
-    <w:rsid w:val="00EC0150"/>
-    <w:rPr>
-      <w:b/>
-      <w:bCs/>
-      <w:caps w:val="0"/>
-      <w:smallCaps/>
-      <w:spacing w:val="0"/>
-    </w:rPr>
-  </w:style>
-  <w:style w:type="paragraph" w:styleId="TtuloTDC">
-    <w:name w:val="TOC Heading"/>
-    <w:basedOn w:val="Ttulo1"/>
-    <w:next w:val="Normal"/>
-    <w:uiPriority w:val="39"/>
-    <w:semiHidden/>
-    <w:unhideWhenUsed/>
-    <w:qFormat/>
-    <w:rsid w:val="00EC0150"/>
-    <w:pPr>
-      <w:outlineLvl w:val="9"/>
-    </w:pPr>
-  </w:style>
-  <w:style w:type="paragraph" w:styleId="Encabezado">
-    <w:name w:val="header"/>
-    <w:basedOn w:val="Normal"/>
-    <w:link w:val="EncabezadoCar"/>
-    <w:uiPriority w:val="99"/>
-    <w:unhideWhenUsed/>
-    <w:rsid w:val="00EC0150"/>
-    <w:pPr>
-      <w:tabs>
-        <w:tab w:val="center" w:pos="4252"/>
-        <w:tab w:val="right" w:pos="8504"/>
-      </w:tabs>
-      <w:spacing w:after="0" w:line="240" w:lineRule="auto"/>
-    </w:pPr>
-  </w:style>
-  <w:style w:type="character" w:customStyle="1" w:styleId="EncabezadoCar">
-    <w:name w:val="Encabezado Car"/>
-    <w:basedOn w:val="Fuentedeprrafopredeter"/>
-    <w:link w:val="Encabezado"/>
-    <w:uiPriority w:val="99"/>
-    <w:rsid w:val="00EC0150"/>
-  </w:style>
-  <w:style w:type="paragraph" w:styleId="Piedepgina">
-    <w:name w:val="footer"/>
-    <w:basedOn w:val="Normal"/>
-    <w:link w:val="PiedepginaCar"/>
-    <w:uiPriority w:val="99"/>
-    <w:unhideWhenUsed/>
-    <w:rsid w:val="00EC0150"/>
-    <w:pPr>
-      <w:tabs>
-        <w:tab w:val="center" w:pos="4252"/>
-        <w:tab w:val="right" w:pos="8504"/>
-      </w:tabs>
-      <w:spacing w:after="0" w:line="240" w:lineRule="auto"/>
-    </w:pPr>
-  </w:style>
-  <w:style w:type="character" w:customStyle="1" w:styleId="PiedepginaCar">
-    <w:name w:val="Pie de página Car"/>
-    <w:basedOn w:val="Fuentedeprrafopredeter"/>
-    <w:link w:val="Piedepgina"/>
-    <w:uiPriority w:val="99"/>
-    <w:rsid w:val="00EC0150"/>
-  </w:style>
-</w:styles>
-</file>
-
-<file path=word/glossary/document.xml><?xml version="1.0" encoding="utf-8"?>
-<w:glossaryDocument xmlns:wpc="http://schemas.microsoft.com/office/word/2010/wordprocessingCanvas" xmlns:cx="http://schemas.microsoft.com/office/drawing/2014/chartex" xmlns:cx1="http://schemas.microsoft.com/office/drawing/2015/9/8/chartex" xmlns:cx2="http://schemas.microsoft.com/office/drawing/2015/10/21/chartex" xmlns:mc="http://schemas.openxmlformats.org/markup-compatibility/2006" xmlns:o="urn:schemas-microsoft-com:office:office" xmlns:r="http://schemas.openxmlformats.org/officeDocument/2006/relationships" xmlns:m="http://schemas.openxmlformats.org/officeDocument/2006/math" xmlns:v="urn:schemas-microsoft-com:vml" xmlns:wp14="http://schemas.microsoft.com/office/word/2010/wordprocessingDrawing" xmlns:wp="http://schemas.openxmlformats.org/drawingml/2006/wordprocessingDrawing" xmlns:w10="urn:schemas-microsoft-com:office:word" xmlns:w="http://schemas.openxmlformats.org/wordprocessingml/2006/main" xmlns:w14="http://schemas.microsoft.com/office/word/2010/wordml" xmlns:w15="http://schemas.microsoft.com/office/word/2012/wordml" xmlns:w16se="http://schemas.microsoft.com/office/word/2015/wordml/symex" xmlns:wpg="http://schemas.microsoft.com/office/word/2010/wordprocessingGroup" xmlns:wpi="http://schemas.microsoft.com/office/word/2010/wordprocessingInk" xmlns:wne="http://schemas.microsoft.com/office/word/2006/wordml" xmlns:wps="http://schemas.microsoft.com/office/word/2010/wordprocessingShape" mc:Ignorable="w14 w15 w16se wp14"/>
-</file>
-
-<file path=word/glossary/fontTable.xml><?xml version="1.0" encoding="utf-8"?>
-<w:fonts xmlns:mc="http://schemas.openxmlformats.org/markup-compatibility/2006" xmlns:r="http://schemas.openxmlformats.org/officeDocument/2006/relationships" xmlns:w="http://schemas.openxmlformats.org/wordprocessingml/2006/main" xmlns:w14="http://schemas.microsoft.com/office/word/2010/wordml" xmlns:w15="http://schemas.microsoft.com/office/word/2012/wordml" xmlns:w16se="http://schemas.microsoft.com/office/word/2015/wordml/symex" mc:Ignorable="w14 w15 w16se">
-  <w:font w:name="Symbol">
-    <w:panose1 w:val="05050102010706020507"/>
-    <w:charset w:val="02"/>
-    <w:family w:val="roman"/>
-    <w:pitch w:val="variable"/>
-    <w:sig w:usb0="00000000" w:usb1="10000000" w:usb2="00000000" w:usb3="00000000" w:csb0="80000000" w:csb1="00000000"/>
-  </w:font>
-  <w:font w:name="Times New Roman">
-    <w:panose1 w:val="02020603050405020304"/>
-    <w:charset w:val="00"/>
-    <w:family w:val="roman"/>
-    <w:pitch w:val="variable"/>
-    <w:sig w:usb0="E0002AFF" w:usb1="C0007843" w:usb2="00000009" w:usb3="00000000" w:csb0="000001FF" w:csb1="00000000"/>
-  </w:font>
-  <w:font w:name="Courier New">
-    <w:panose1 w:val="02070309020205020404"/>
-    <w:charset w:val="00"/>
-    <w:family w:val="modern"/>
-    <w:pitch w:val="fixed"/>
-    <w:sig w:usb0="E0002EFF" w:usb1="C0007843" w:usb2="00000009" w:usb3="00000000" w:csb0="000001FF" w:csb1="00000000"/>
-  </w:font>
-  <w:font w:name="Wingdings">
-    <w:panose1 w:val="05000000000000000000"/>
-    <w:charset w:val="02"/>
-    <w:family w:val="auto"/>
-    <w:pitch w:val="variable"/>
-    <w:sig w:usb0="00000000" w:usb1="10000000" w:usb2="00000000" w:usb3="00000000" w:csb0="80000000" w:csb1="00000000"/>
-  </w:font>
-  <w:font w:name="Roboto">
-    <w:charset w:val="00"/>
-    <w:family w:val="auto"/>
-    <w:pitch w:val="variable"/>
-    <w:sig w:usb0="E0000AFF" w:usb1="5000217F" w:usb2="00000021" w:usb3="00000000" w:csb0="0000019F" w:csb1="00000000"/>
-  </w:font>
-  <w:font w:name="Calibri">
-    <w:panose1 w:val="020F0502020204030204"/>
-    <w:charset w:val="00"/>
-    <w:family w:val="swiss"/>
-    <w:pitch w:val="variable"/>
-    <w:sig w:usb0="E1002AFF" w:usb1="4000ACFF" w:usb2="00000009" w:usb3="00000000" w:csb0="000001FF" w:csb1="00000000"/>
-  </w:font>
-  <w:font w:name="Calibri Light">
-    <w:panose1 w:val="020F0302020204030204"/>
-    <w:charset w:val="00"/>
-    <w:family w:val="swiss"/>
-    <w:pitch w:val="variable"/>
-    <w:sig w:usb0="A0002AEF" w:usb1="4000207B" w:usb2="00000000" w:usb3="00000000" w:csb0="000001FF" w:csb1="00000000"/>
-  </w:font>
-</w:fonts>
-</file>
-
-<file path=word/glossary/settings.xml><?xml version="1.0" encoding="utf-8"?>
-<w:settings xmlns:mc="http://schemas.openxmlformats.org/markup-compatibility/2006" xmlns:o="urn:schemas-microsoft-com:office:office" xmlns:r="http://schemas.openxmlformats.org/officeDocument/2006/relationships" xmlns:m="http://schemas.openxmlformats.org/officeDocument/2006/math" xmlns:v="urn:schemas-microsoft-com:vml" xmlns:w10="urn:schemas-microsoft-com:office:word" xmlns:w="http://schemas.openxmlformats.org/wordprocessingml/2006/main" xmlns:w14="http://schemas.microsoft.com/office/word/2010/wordml" xmlns:w15="http://schemas.microsoft.com/office/word/2012/wordml" xmlns:w16se="http://schemas.microsoft.com/office/word/2015/wordml/symex" xmlns:sl="http://schemas.openxmlformats.org/schemaLibrary/2006/main" mc:Ignorable="w14 w15 w16se">
-  <w:view w:val="normal"/>
-  <w:defaultTabStop w:val="708"/>
-  <w:hyphenationZone w:val="425"/>
-  <w:characterSpacingControl w:val="doNotCompress"/>
-  <w:compat>
-    <w:useFELayout/>
-    <w:compatSetting w:name="compatibilityMode" w:uri="http://schemas.microsoft.com/office/word" w:val="15"/>
-    <w:compatSetting w:name="overrideTableStyleFontSizeAndJustification" w:uri="http://schemas.microsoft.com/office/word" w:val="1"/>
-    <w:compatSetting w:name="enableOpenTypeFeatures" w:uri="http://schemas.microsoft.com/office/word" w:val="1"/>
-    <w:compatSetting w:name="doNotFlipMirrorIndents" w:uri="http://schemas.microsoft.com/office/word" w:val="1"/>
-    <w:compatSetting w:name="differentiateMultirowTableHeaders" w:uri="http://schemas.microsoft.com/office/word" w:val="1"/>
-  </w:compat>
-  <w:rsids>
-    <w:rsidRoot w:val="00FF2FAA"/>
-    <w:rsid w:val="00AB2885"/>
-    <w:rsid w:val="00FF2FAA"/>
-  </w:rsids>
-  <m:mathPr>
-    <m:mathFont m:val="Cambria Math"/>
-    <m:brkBin m:val="before"/>
-    <m:brkBinSub m:val="--"/>
-    <m:smallFrac m:val="0"/>
-    <m:dispDef/>
-    <m:lMargin m:val="0"/>
-    <m:rMargin m:val="0"/>
-    <m:defJc m:val="centerGroup"/>
-    <m:wrapIndent m:val="1440"/>
-    <m:intLim m:val="subSup"/>
-    <m:naryLim m:val="undOvr"/>
-  </m:mathPr>
-  <w:themeFontLang w:val="es-ES"/>
-  <w:clrSchemeMapping w:bg1="light1" w:t1="dark1" w:bg2="light2" w:t2="dark2" w:accent1="accent1" w:accent2="accent2" w:accent3="accent3" w:accent4="accent4" w:accent5="accent5" w:accent6="accent6" w:hyperlink="hyperlink" w:followedHyperlink="followedHyperlink"/>
-  <w:decimalSymbol w:val=","/>
-  <w:listSeparator w:val=";"/>
-  <w15:chartTrackingRefBased/>
-</w:settings>
-</file>
-
-<file path=word/glossary/styles.xml><?xml version="1.0" encoding="utf-8"?>
-<w:styles xmlns:mc="http://schemas.openxmlformats.org/markup-compatibility/2006" xmlns:r="http://schemas.openxmlformats.org/officeDocument/2006/relationships" xmlns:w="http://schemas.openxmlformats.org/wordprocessingml/2006/main" xmlns:w14="http://schemas.microsoft.com/office/word/2010/wordml" xmlns:w15="http://schemas.microsoft.com/office/word/2012/wordml" xmlns:w16se="http://schemas.microsoft.com/office/word/2015/wordml/symex" mc:Ignorable="w14 w15 w16se">
-  <w:docDefaults>
-    <w:rPrDefault>
-      <w:rPr>
-        <w:rFonts w:asciiTheme="minorHAnsi" w:eastAsiaTheme="minorEastAsia" w:hAnsiTheme="minorHAnsi" w:cstheme="minorBidi"/>
-        <w:sz w:val="22"/>
-        <w:szCs w:val="22"/>
-        <w:lang w:val="es-ES" w:eastAsia="es-ES" w:bidi="ar-SA"/>
-      </w:rPr>
-    </w:rPrDefault>
-    <w:pPrDefault>
-      <w:pPr>
-        <w:spacing w:after="160" w:line="259" w:lineRule="auto"/>
       </w:pPr>
     </w:pPrDefault>
   </w:docDefaults>
@@ -4978,6 +3682,223 @@
   <w:style w:type="paragraph" w:default="1" w:styleId="Normal">
     <w:name w:val="Normal"/>
     <w:qFormat/>
+    <w:rsid w:val="00EC0150"/>
+    <w:pPr>
+      <w:jc w:val="both"/>
+    </w:pPr>
+  </w:style>
+  <w:style w:type="paragraph" w:styleId="Ttulo1">
+    <w:name w:val="heading 1"/>
+    <w:basedOn w:val="Normal"/>
+    <w:next w:val="Normal"/>
+    <w:link w:val="Ttulo1Car"/>
+    <w:uiPriority w:val="9"/>
+    <w:qFormat/>
+    <w:rsid w:val="00EC0150"/>
+    <w:pPr>
+      <w:keepNext/>
+      <w:keepLines/>
+      <w:pBdr>
+        <w:bottom w:val="single" w:sz="4" w:space="2" w:color="C0504D" w:themeColor="accent2"/>
+      </w:pBdr>
+      <w:spacing w:before="360" w:after="120" w:line="240" w:lineRule="auto"/>
+      <w:outlineLvl w:val="0"/>
+    </w:pPr>
+    <w:rPr>
+      <w:rFonts w:asciiTheme="majorHAnsi" w:eastAsiaTheme="majorEastAsia" w:hAnsiTheme="majorHAnsi" w:cstheme="majorBidi"/>
+      <w:color w:val="262626" w:themeColor="text1" w:themeTint="D9"/>
+      <w:sz w:val="32"/>
+      <w:szCs w:val="40"/>
+    </w:rPr>
+  </w:style>
+  <w:style w:type="paragraph" w:styleId="Ttulo2">
+    <w:name w:val="heading 2"/>
+    <w:basedOn w:val="Normal"/>
+    <w:next w:val="Normal"/>
+    <w:link w:val="Ttulo2Car"/>
+    <w:uiPriority w:val="9"/>
+    <w:unhideWhenUsed/>
+    <w:qFormat/>
+    <w:rsid w:val="003B43DC"/>
+    <w:pPr>
+      <w:keepNext/>
+      <w:keepLines/>
+      <w:spacing w:before="120" w:after="0" w:line="360" w:lineRule="auto"/>
+      <w:outlineLvl w:val="1"/>
+    </w:pPr>
+    <w:rPr>
+      <w:rFonts w:asciiTheme="majorHAnsi" w:eastAsiaTheme="majorEastAsia" w:hAnsiTheme="majorHAnsi" w:cstheme="majorBidi"/>
+      <w:color w:val="C0504D" w:themeColor="accent2"/>
+      <w:sz w:val="28"/>
+      <w:szCs w:val="36"/>
+    </w:rPr>
+  </w:style>
+  <w:style w:type="paragraph" w:styleId="Ttulo3">
+    <w:name w:val="heading 3"/>
+    <w:basedOn w:val="Normal"/>
+    <w:next w:val="Normal"/>
+    <w:link w:val="Ttulo3Car"/>
+    <w:uiPriority w:val="9"/>
+    <w:unhideWhenUsed/>
+    <w:qFormat/>
+    <w:rsid w:val="003B43DC"/>
+    <w:pPr>
+      <w:keepNext/>
+      <w:keepLines/>
+      <w:spacing w:before="80" w:after="0" w:line="360" w:lineRule="auto"/>
+      <w:outlineLvl w:val="2"/>
+    </w:pPr>
+    <w:rPr>
+      <w:rFonts w:asciiTheme="majorHAnsi" w:eastAsiaTheme="majorEastAsia" w:hAnsiTheme="majorHAnsi" w:cstheme="majorBidi"/>
+      <w:color w:val="943634" w:themeColor="accent2" w:themeShade="BF"/>
+      <w:sz w:val="22"/>
+      <w:szCs w:val="32"/>
+    </w:rPr>
+  </w:style>
+  <w:style w:type="paragraph" w:styleId="Ttulo4">
+    <w:name w:val="heading 4"/>
+    <w:basedOn w:val="Normal"/>
+    <w:next w:val="Normal"/>
+    <w:link w:val="Ttulo4Car"/>
+    <w:uiPriority w:val="9"/>
+    <w:unhideWhenUsed/>
+    <w:qFormat/>
+    <w:rsid w:val="00396DAF"/>
+    <w:pPr>
+      <w:keepNext/>
+      <w:keepLines/>
+      <w:spacing w:before="80" w:after="0" w:line="240" w:lineRule="auto"/>
+      <w:outlineLvl w:val="3"/>
+    </w:pPr>
+    <w:rPr>
+      <w:rFonts w:asciiTheme="majorHAnsi" w:eastAsiaTheme="majorEastAsia" w:hAnsiTheme="majorHAnsi" w:cstheme="majorBidi"/>
+      <w:i/>
+      <w:iCs/>
+      <w:color w:val="632423" w:themeColor="accent2" w:themeShade="80"/>
+      <w:sz w:val="22"/>
+      <w:szCs w:val="28"/>
+    </w:rPr>
+  </w:style>
+  <w:style w:type="paragraph" w:styleId="Ttulo5">
+    <w:name w:val="heading 5"/>
+    <w:basedOn w:val="Normal"/>
+    <w:next w:val="Normal"/>
+    <w:link w:val="Ttulo5Car"/>
+    <w:uiPriority w:val="9"/>
+    <w:semiHidden/>
+    <w:unhideWhenUsed/>
+    <w:qFormat/>
+    <w:rsid w:val="00396DAF"/>
+    <w:pPr>
+      <w:keepNext/>
+      <w:keepLines/>
+      <w:spacing w:before="80" w:after="0" w:line="240" w:lineRule="auto"/>
+      <w:outlineLvl w:val="4"/>
+    </w:pPr>
+    <w:rPr>
+      <w:rFonts w:asciiTheme="majorHAnsi" w:eastAsiaTheme="majorEastAsia" w:hAnsiTheme="majorHAnsi" w:cstheme="majorBidi"/>
+      <w:color w:val="943634" w:themeColor="accent2" w:themeShade="BF"/>
+      <w:sz w:val="20"/>
+      <w:szCs w:val="24"/>
+    </w:rPr>
+  </w:style>
+  <w:style w:type="paragraph" w:styleId="Ttulo6">
+    <w:name w:val="heading 6"/>
+    <w:basedOn w:val="Normal"/>
+    <w:next w:val="Normal"/>
+    <w:link w:val="Ttulo6Car"/>
+    <w:uiPriority w:val="9"/>
+    <w:semiHidden/>
+    <w:unhideWhenUsed/>
+    <w:qFormat/>
+    <w:rsid w:val="00EC0150"/>
+    <w:pPr>
+      <w:keepNext/>
+      <w:keepLines/>
+      <w:spacing w:before="80" w:after="0" w:line="240" w:lineRule="auto"/>
+      <w:outlineLvl w:val="5"/>
+    </w:pPr>
+    <w:rPr>
+      <w:rFonts w:asciiTheme="majorHAnsi" w:eastAsiaTheme="majorEastAsia" w:hAnsiTheme="majorHAnsi" w:cstheme="majorBidi"/>
+      <w:i/>
+      <w:iCs/>
+      <w:color w:val="632423" w:themeColor="accent2" w:themeShade="80"/>
+      <w:sz w:val="24"/>
+      <w:szCs w:val="24"/>
+    </w:rPr>
+  </w:style>
+  <w:style w:type="paragraph" w:styleId="Ttulo7">
+    <w:name w:val="heading 7"/>
+    <w:basedOn w:val="Normal"/>
+    <w:next w:val="Normal"/>
+    <w:link w:val="Ttulo7Car"/>
+    <w:uiPriority w:val="9"/>
+    <w:semiHidden/>
+    <w:unhideWhenUsed/>
+    <w:qFormat/>
+    <w:rsid w:val="00EC0150"/>
+    <w:pPr>
+      <w:keepNext/>
+      <w:keepLines/>
+      <w:spacing w:before="80" w:after="0" w:line="240" w:lineRule="auto"/>
+      <w:outlineLvl w:val="6"/>
+    </w:pPr>
+    <w:rPr>
+      <w:rFonts w:asciiTheme="majorHAnsi" w:eastAsiaTheme="majorEastAsia" w:hAnsiTheme="majorHAnsi" w:cstheme="majorBidi"/>
+      <w:b/>
+      <w:bCs/>
+      <w:color w:val="632423" w:themeColor="accent2" w:themeShade="80"/>
+      <w:sz w:val="22"/>
+      <w:szCs w:val="22"/>
+    </w:rPr>
+  </w:style>
+  <w:style w:type="paragraph" w:styleId="Ttulo8">
+    <w:name w:val="heading 8"/>
+    <w:basedOn w:val="Normal"/>
+    <w:next w:val="Normal"/>
+    <w:link w:val="Ttulo8Car"/>
+    <w:uiPriority w:val="9"/>
+    <w:semiHidden/>
+    <w:unhideWhenUsed/>
+    <w:qFormat/>
+    <w:rsid w:val="00EC0150"/>
+    <w:pPr>
+      <w:keepNext/>
+      <w:keepLines/>
+      <w:spacing w:before="80" w:after="0" w:line="240" w:lineRule="auto"/>
+      <w:outlineLvl w:val="7"/>
+    </w:pPr>
+    <w:rPr>
+      <w:rFonts w:asciiTheme="majorHAnsi" w:eastAsiaTheme="majorEastAsia" w:hAnsiTheme="majorHAnsi" w:cstheme="majorBidi"/>
+      <w:color w:val="632423" w:themeColor="accent2" w:themeShade="80"/>
+      <w:sz w:val="22"/>
+      <w:szCs w:val="22"/>
+    </w:rPr>
+  </w:style>
+  <w:style w:type="paragraph" w:styleId="Ttulo9">
+    <w:name w:val="heading 9"/>
+    <w:basedOn w:val="Normal"/>
+    <w:next w:val="Normal"/>
+    <w:link w:val="Ttulo9Car"/>
+    <w:uiPriority w:val="9"/>
+    <w:semiHidden/>
+    <w:unhideWhenUsed/>
+    <w:qFormat/>
+    <w:rsid w:val="00EC0150"/>
+    <w:pPr>
+      <w:keepNext/>
+      <w:keepLines/>
+      <w:spacing w:before="80" w:after="0" w:line="240" w:lineRule="auto"/>
+      <w:outlineLvl w:val="8"/>
+    </w:pPr>
+    <w:rPr>
+      <w:rFonts w:asciiTheme="majorHAnsi" w:eastAsiaTheme="majorEastAsia" w:hAnsiTheme="majorHAnsi" w:cstheme="majorBidi"/>
+      <w:i/>
+      <w:iCs/>
+      <w:color w:val="632423" w:themeColor="accent2" w:themeShade="80"/>
+      <w:sz w:val="22"/>
+      <w:szCs w:val="22"/>
+    </w:rPr>
   </w:style>
   <w:style w:type="character" w:default="1" w:styleId="Fuentedeprrafopredeter">
     <w:name w:val="Default Paragraph Font"/>
@@ -5006,18 +3927,468 @@
     <w:semiHidden/>
     <w:unhideWhenUsed/>
   </w:style>
-  <w:style w:type="paragraph" w:customStyle="1" w:styleId="A3EBEDFEBC3D43988B32F32A3F31FE7F">
-    <w:name w:val="A3EBEDFEBC3D43988B32F32A3F31FE7F"/>
-    <w:rsid w:val="00FF2FAA"/>
+  <w:style w:type="paragraph" w:styleId="Ttulo">
+    <w:name w:val="Title"/>
+    <w:basedOn w:val="Normal"/>
+    <w:next w:val="Normal"/>
+    <w:link w:val="TtuloCar"/>
+    <w:uiPriority w:val="10"/>
+    <w:qFormat/>
+    <w:rsid w:val="00E10361"/>
+    <w:pPr>
+      <w:spacing w:after="0" w:line="240" w:lineRule="auto"/>
+      <w:contextualSpacing/>
+    </w:pPr>
+    <w:rPr>
+      <w:rFonts w:asciiTheme="majorHAnsi" w:eastAsiaTheme="majorEastAsia" w:hAnsiTheme="majorHAnsi" w:cstheme="majorBidi"/>
+      <w:caps/>
+      <w:color w:val="262626" w:themeColor="text1" w:themeTint="D9"/>
+      <w:sz w:val="56"/>
+      <w:szCs w:val="96"/>
+    </w:rPr>
+  </w:style>
+  <w:style w:type="character" w:customStyle="1" w:styleId="TtuloCar">
+    <w:name w:val="Título Car"/>
+    <w:basedOn w:val="Fuentedeprrafopredeter"/>
+    <w:link w:val="Ttulo"/>
+    <w:uiPriority w:val="10"/>
+    <w:rsid w:val="00E10361"/>
+    <w:rPr>
+      <w:rFonts w:asciiTheme="majorHAnsi" w:eastAsiaTheme="majorEastAsia" w:hAnsiTheme="majorHAnsi" w:cstheme="majorBidi"/>
+      <w:caps/>
+      <w:color w:val="262626" w:themeColor="text1" w:themeTint="D9"/>
+      <w:sz w:val="56"/>
+      <w:szCs w:val="96"/>
+    </w:rPr>
+  </w:style>
+  <w:style w:type="paragraph" w:styleId="Subttulo">
+    <w:name w:val="Subtitle"/>
+    <w:basedOn w:val="Normal"/>
+    <w:next w:val="Normal"/>
+    <w:link w:val="SubttuloCar"/>
+    <w:uiPriority w:val="11"/>
+    <w:qFormat/>
+    <w:rsid w:val="00EC0150"/>
+    <w:pPr>
+      <w:numPr>
+        <w:ilvl w:val="1"/>
+      </w:numPr>
+      <w:spacing w:after="240"/>
+    </w:pPr>
+    <w:rPr>
+      <w:caps/>
+      <w:color w:val="404040" w:themeColor="text1" w:themeTint="BF"/>
+      <w:spacing w:val="20"/>
+      <w:sz w:val="36"/>
+      <w:szCs w:val="28"/>
+    </w:rPr>
+  </w:style>
+  <w:style w:type="character" w:customStyle="1" w:styleId="SubttuloCar">
+    <w:name w:val="Subtítulo Car"/>
+    <w:basedOn w:val="Fuentedeprrafopredeter"/>
+    <w:link w:val="Subttulo"/>
+    <w:uiPriority w:val="11"/>
+    <w:rsid w:val="00EC0150"/>
+    <w:rPr>
+      <w:caps/>
+      <w:color w:val="404040" w:themeColor="text1" w:themeTint="BF"/>
+      <w:spacing w:val="20"/>
+      <w:sz w:val="36"/>
+      <w:szCs w:val="28"/>
+    </w:rPr>
+  </w:style>
+  <w:style w:type="character" w:customStyle="1" w:styleId="Ttulo1Car">
+    <w:name w:val="Título 1 Car"/>
+    <w:basedOn w:val="Fuentedeprrafopredeter"/>
+    <w:link w:val="Ttulo1"/>
+    <w:uiPriority w:val="9"/>
+    <w:rsid w:val="00EC0150"/>
+    <w:rPr>
+      <w:rFonts w:asciiTheme="majorHAnsi" w:eastAsiaTheme="majorEastAsia" w:hAnsiTheme="majorHAnsi" w:cstheme="majorBidi"/>
+      <w:color w:val="262626" w:themeColor="text1" w:themeTint="D9"/>
+      <w:sz w:val="32"/>
+      <w:szCs w:val="40"/>
+    </w:rPr>
+  </w:style>
+  <w:style w:type="paragraph" w:styleId="Prrafodelista">
+    <w:name w:val="List Paragraph"/>
+    <w:basedOn w:val="Normal"/>
+    <w:uiPriority w:val="34"/>
+    <w:qFormat/>
+    <w:rsid w:val="003140A6"/>
+    <w:pPr>
+      <w:ind w:left="720"/>
+      <w:contextualSpacing/>
+    </w:pPr>
+  </w:style>
+  <w:style w:type="character" w:customStyle="1" w:styleId="Ttulo2Car">
+    <w:name w:val="Título 2 Car"/>
+    <w:basedOn w:val="Fuentedeprrafopredeter"/>
+    <w:link w:val="Ttulo2"/>
+    <w:uiPriority w:val="9"/>
+    <w:rsid w:val="003B43DC"/>
+    <w:rPr>
+      <w:rFonts w:asciiTheme="majorHAnsi" w:eastAsiaTheme="majorEastAsia" w:hAnsiTheme="majorHAnsi" w:cstheme="majorBidi"/>
+      <w:color w:val="C0504D" w:themeColor="accent2"/>
+      <w:sz w:val="28"/>
+      <w:szCs w:val="36"/>
+    </w:rPr>
+  </w:style>
+  <w:style w:type="character" w:customStyle="1" w:styleId="Ttulo3Car">
+    <w:name w:val="Título 3 Car"/>
+    <w:basedOn w:val="Fuentedeprrafopredeter"/>
+    <w:link w:val="Ttulo3"/>
+    <w:uiPriority w:val="9"/>
+    <w:rsid w:val="003B43DC"/>
+    <w:rPr>
+      <w:rFonts w:asciiTheme="majorHAnsi" w:eastAsiaTheme="majorEastAsia" w:hAnsiTheme="majorHAnsi" w:cstheme="majorBidi"/>
+      <w:color w:val="943634" w:themeColor="accent2" w:themeShade="BF"/>
+      <w:sz w:val="22"/>
+      <w:szCs w:val="32"/>
+    </w:rPr>
+  </w:style>
+  <w:style w:type="character" w:customStyle="1" w:styleId="Ttulo4Car">
+    <w:name w:val="Título 4 Car"/>
+    <w:basedOn w:val="Fuentedeprrafopredeter"/>
+    <w:link w:val="Ttulo4"/>
+    <w:uiPriority w:val="9"/>
+    <w:rsid w:val="00396DAF"/>
+    <w:rPr>
+      <w:rFonts w:asciiTheme="majorHAnsi" w:eastAsiaTheme="majorEastAsia" w:hAnsiTheme="majorHAnsi" w:cstheme="majorBidi"/>
+      <w:i/>
+      <w:iCs/>
+      <w:color w:val="632423" w:themeColor="accent2" w:themeShade="80"/>
+      <w:sz w:val="22"/>
+      <w:szCs w:val="28"/>
+    </w:rPr>
+  </w:style>
+  <w:style w:type="character" w:customStyle="1" w:styleId="Ttulo5Car">
+    <w:name w:val="Título 5 Car"/>
+    <w:basedOn w:val="Fuentedeprrafopredeter"/>
+    <w:link w:val="Ttulo5"/>
+    <w:uiPriority w:val="9"/>
+    <w:semiHidden/>
+    <w:rsid w:val="00396DAF"/>
+    <w:rPr>
+      <w:rFonts w:asciiTheme="majorHAnsi" w:eastAsiaTheme="majorEastAsia" w:hAnsiTheme="majorHAnsi" w:cstheme="majorBidi"/>
+      <w:color w:val="943634" w:themeColor="accent2" w:themeShade="BF"/>
+      <w:sz w:val="20"/>
+      <w:szCs w:val="24"/>
+    </w:rPr>
+  </w:style>
+  <w:style w:type="character" w:customStyle="1" w:styleId="Ttulo6Car">
+    <w:name w:val="Título 6 Car"/>
+    <w:basedOn w:val="Fuentedeprrafopredeter"/>
+    <w:link w:val="Ttulo6"/>
+    <w:uiPriority w:val="9"/>
+    <w:semiHidden/>
+    <w:rsid w:val="00EC0150"/>
+    <w:rPr>
+      <w:rFonts w:asciiTheme="majorHAnsi" w:eastAsiaTheme="majorEastAsia" w:hAnsiTheme="majorHAnsi" w:cstheme="majorBidi"/>
+      <w:i/>
+      <w:iCs/>
+      <w:color w:val="632423" w:themeColor="accent2" w:themeShade="80"/>
+      <w:sz w:val="24"/>
+      <w:szCs w:val="24"/>
+    </w:rPr>
+  </w:style>
+  <w:style w:type="character" w:customStyle="1" w:styleId="Ttulo7Car">
+    <w:name w:val="Título 7 Car"/>
+    <w:basedOn w:val="Fuentedeprrafopredeter"/>
+    <w:link w:val="Ttulo7"/>
+    <w:uiPriority w:val="9"/>
+    <w:semiHidden/>
+    <w:rsid w:val="00EC0150"/>
+    <w:rPr>
+      <w:rFonts w:asciiTheme="majorHAnsi" w:eastAsiaTheme="majorEastAsia" w:hAnsiTheme="majorHAnsi" w:cstheme="majorBidi"/>
+      <w:b/>
+      <w:bCs/>
+      <w:color w:val="632423" w:themeColor="accent2" w:themeShade="80"/>
+      <w:sz w:val="22"/>
+      <w:szCs w:val="22"/>
+    </w:rPr>
+  </w:style>
+  <w:style w:type="character" w:customStyle="1" w:styleId="Ttulo8Car">
+    <w:name w:val="Título 8 Car"/>
+    <w:basedOn w:val="Fuentedeprrafopredeter"/>
+    <w:link w:val="Ttulo8"/>
+    <w:uiPriority w:val="9"/>
+    <w:semiHidden/>
+    <w:rsid w:val="00EC0150"/>
+    <w:rPr>
+      <w:rFonts w:asciiTheme="majorHAnsi" w:eastAsiaTheme="majorEastAsia" w:hAnsiTheme="majorHAnsi" w:cstheme="majorBidi"/>
+      <w:color w:val="632423" w:themeColor="accent2" w:themeShade="80"/>
+      <w:sz w:val="22"/>
+      <w:szCs w:val="22"/>
+    </w:rPr>
+  </w:style>
+  <w:style w:type="character" w:customStyle="1" w:styleId="Ttulo9Car">
+    <w:name w:val="Título 9 Car"/>
+    <w:basedOn w:val="Fuentedeprrafopredeter"/>
+    <w:link w:val="Ttulo9"/>
+    <w:uiPriority w:val="9"/>
+    <w:semiHidden/>
+    <w:rsid w:val="00EC0150"/>
+    <w:rPr>
+      <w:rFonts w:asciiTheme="majorHAnsi" w:eastAsiaTheme="majorEastAsia" w:hAnsiTheme="majorHAnsi" w:cstheme="majorBidi"/>
+      <w:i/>
+      <w:iCs/>
+      <w:color w:val="632423" w:themeColor="accent2" w:themeShade="80"/>
+      <w:sz w:val="22"/>
+      <w:szCs w:val="22"/>
+    </w:rPr>
+  </w:style>
+  <w:style w:type="paragraph" w:styleId="Descripcin">
+    <w:name w:val="caption"/>
+    <w:basedOn w:val="Normal"/>
+    <w:next w:val="Normal"/>
+    <w:uiPriority w:val="35"/>
+    <w:semiHidden/>
+    <w:unhideWhenUsed/>
+    <w:qFormat/>
+    <w:rsid w:val="00EC0150"/>
+    <w:pPr>
+      <w:spacing w:line="240" w:lineRule="auto"/>
+    </w:pPr>
+    <w:rPr>
+      <w:b/>
+      <w:bCs/>
+      <w:color w:val="404040" w:themeColor="text1" w:themeTint="BF"/>
+      <w:sz w:val="16"/>
+      <w:szCs w:val="16"/>
+    </w:rPr>
+  </w:style>
+  <w:style w:type="character" w:styleId="Textoennegrita">
+    <w:name w:val="Strong"/>
+    <w:basedOn w:val="Fuentedeprrafopredeter"/>
+    <w:uiPriority w:val="22"/>
+    <w:qFormat/>
+    <w:rsid w:val="00EC0150"/>
+    <w:rPr>
+      <w:b/>
+      <w:bCs/>
+    </w:rPr>
+  </w:style>
+  <w:style w:type="character" w:styleId="nfasis">
+    <w:name w:val="Emphasis"/>
+    <w:basedOn w:val="Fuentedeprrafopredeter"/>
+    <w:uiPriority w:val="20"/>
+    <w:qFormat/>
+    <w:rsid w:val="00EC0150"/>
+    <w:rPr>
+      <w:i/>
+      <w:iCs/>
+      <w:color w:val="000000" w:themeColor="text1"/>
+    </w:rPr>
+  </w:style>
+  <w:style w:type="paragraph" w:styleId="Sinespaciado">
+    <w:name w:val="No Spacing"/>
+    <w:uiPriority w:val="1"/>
+    <w:qFormat/>
+    <w:rsid w:val="00EC0150"/>
+    <w:pPr>
+      <w:spacing w:after="0" w:line="240" w:lineRule="auto"/>
+    </w:pPr>
+  </w:style>
+  <w:style w:type="paragraph" w:styleId="Cita">
+    <w:name w:val="Quote"/>
+    <w:basedOn w:val="Normal"/>
+    <w:next w:val="Normal"/>
+    <w:link w:val="CitaCar"/>
+    <w:uiPriority w:val="29"/>
+    <w:qFormat/>
+    <w:rsid w:val="00EC0150"/>
+    <w:pPr>
+      <w:spacing w:before="160"/>
+      <w:ind w:left="720" w:right="720"/>
+      <w:jc w:val="center"/>
+    </w:pPr>
+    <w:rPr>
+      <w:rFonts w:asciiTheme="majorHAnsi" w:eastAsiaTheme="majorEastAsia" w:hAnsiTheme="majorHAnsi" w:cstheme="majorBidi"/>
+      <w:color w:val="000000" w:themeColor="text1"/>
+      <w:sz w:val="24"/>
+      <w:szCs w:val="24"/>
+    </w:rPr>
+  </w:style>
+  <w:style w:type="character" w:customStyle="1" w:styleId="CitaCar">
+    <w:name w:val="Cita Car"/>
+    <w:basedOn w:val="Fuentedeprrafopredeter"/>
+    <w:link w:val="Cita"/>
+    <w:uiPriority w:val="29"/>
+    <w:rsid w:val="00EC0150"/>
+    <w:rPr>
+      <w:rFonts w:asciiTheme="majorHAnsi" w:eastAsiaTheme="majorEastAsia" w:hAnsiTheme="majorHAnsi" w:cstheme="majorBidi"/>
+      <w:color w:val="000000" w:themeColor="text1"/>
+      <w:sz w:val="24"/>
+      <w:szCs w:val="24"/>
+    </w:rPr>
+  </w:style>
+  <w:style w:type="paragraph" w:styleId="Citadestacada">
+    <w:name w:val="Intense Quote"/>
+    <w:basedOn w:val="Normal"/>
+    <w:next w:val="Normal"/>
+    <w:link w:val="CitadestacadaCar"/>
+    <w:uiPriority w:val="30"/>
+    <w:qFormat/>
+    <w:rsid w:val="00EC0150"/>
+    <w:pPr>
+      <w:pBdr>
+        <w:top w:val="single" w:sz="24" w:space="4" w:color="C0504D" w:themeColor="accent2"/>
+      </w:pBdr>
+      <w:spacing w:before="240" w:after="240" w:line="240" w:lineRule="auto"/>
+      <w:ind w:left="936" w:right="936"/>
+      <w:jc w:val="center"/>
+    </w:pPr>
+    <w:rPr>
+      <w:rFonts w:asciiTheme="majorHAnsi" w:eastAsiaTheme="majorEastAsia" w:hAnsiTheme="majorHAnsi" w:cstheme="majorBidi"/>
+      <w:sz w:val="24"/>
+      <w:szCs w:val="24"/>
+    </w:rPr>
+  </w:style>
+  <w:style w:type="character" w:customStyle="1" w:styleId="CitadestacadaCar">
+    <w:name w:val="Cita destacada Car"/>
+    <w:basedOn w:val="Fuentedeprrafopredeter"/>
+    <w:link w:val="Citadestacada"/>
+    <w:uiPriority w:val="30"/>
+    <w:rsid w:val="00EC0150"/>
+    <w:rPr>
+      <w:rFonts w:asciiTheme="majorHAnsi" w:eastAsiaTheme="majorEastAsia" w:hAnsiTheme="majorHAnsi" w:cstheme="majorBidi"/>
+      <w:sz w:val="24"/>
+      <w:szCs w:val="24"/>
+    </w:rPr>
+  </w:style>
+  <w:style w:type="character" w:styleId="nfasissutil">
+    <w:name w:val="Subtle Emphasis"/>
+    <w:basedOn w:val="Fuentedeprrafopredeter"/>
+    <w:uiPriority w:val="19"/>
+    <w:qFormat/>
+    <w:rsid w:val="00EC0150"/>
+    <w:rPr>
+      <w:i/>
+      <w:iCs/>
+      <w:color w:val="595959" w:themeColor="text1" w:themeTint="A6"/>
+    </w:rPr>
+  </w:style>
+  <w:style w:type="character" w:styleId="nfasisintenso">
+    <w:name w:val="Intense Emphasis"/>
+    <w:basedOn w:val="Fuentedeprrafopredeter"/>
+    <w:uiPriority w:val="21"/>
+    <w:qFormat/>
+    <w:rsid w:val="00EC0150"/>
+    <w:rPr>
+      <w:b/>
+      <w:bCs/>
+      <w:i/>
+      <w:iCs/>
+      <w:caps w:val="0"/>
+      <w:smallCaps w:val="0"/>
+      <w:strike w:val="0"/>
+      <w:dstrike w:val="0"/>
+      <w:color w:val="C0504D" w:themeColor="accent2"/>
+    </w:rPr>
+  </w:style>
+  <w:style w:type="character" w:styleId="Referenciasutil">
+    <w:name w:val="Subtle Reference"/>
+    <w:basedOn w:val="Fuentedeprrafopredeter"/>
+    <w:uiPriority w:val="31"/>
+    <w:qFormat/>
+    <w:rsid w:val="00EC0150"/>
+    <w:rPr>
+      <w:caps w:val="0"/>
+      <w:smallCaps/>
+      <w:color w:val="404040" w:themeColor="text1" w:themeTint="BF"/>
+      <w:spacing w:val="0"/>
+      <w:u w:val="single" w:color="7F7F7F" w:themeColor="text1" w:themeTint="80"/>
+    </w:rPr>
+  </w:style>
+  <w:style w:type="character" w:styleId="Referenciaintensa">
+    <w:name w:val="Intense Reference"/>
+    <w:basedOn w:val="Fuentedeprrafopredeter"/>
+    <w:uiPriority w:val="32"/>
+    <w:qFormat/>
+    <w:rsid w:val="00EC0150"/>
+    <w:rPr>
+      <w:b/>
+      <w:bCs/>
+      <w:caps w:val="0"/>
+      <w:smallCaps/>
+      <w:color w:val="auto"/>
+      <w:spacing w:val="0"/>
+      <w:u w:val="single"/>
+    </w:rPr>
+  </w:style>
+  <w:style w:type="character" w:styleId="Ttulodellibro">
+    <w:name w:val="Book Title"/>
+    <w:basedOn w:val="Fuentedeprrafopredeter"/>
+    <w:uiPriority w:val="33"/>
+    <w:qFormat/>
+    <w:rsid w:val="00EC0150"/>
+    <w:rPr>
+      <w:b/>
+      <w:bCs/>
+      <w:caps w:val="0"/>
+      <w:smallCaps/>
+      <w:spacing w:val="0"/>
+    </w:rPr>
+  </w:style>
+  <w:style w:type="paragraph" w:styleId="TtuloTDC">
+    <w:name w:val="TOC Heading"/>
+    <w:basedOn w:val="Ttulo1"/>
+    <w:next w:val="Normal"/>
+    <w:uiPriority w:val="39"/>
+    <w:semiHidden/>
+    <w:unhideWhenUsed/>
+    <w:qFormat/>
+    <w:rsid w:val="00EC0150"/>
+    <w:pPr>
+      <w:outlineLvl w:val="9"/>
+    </w:pPr>
+  </w:style>
+  <w:style w:type="paragraph" w:styleId="Encabezado">
+    <w:name w:val="header"/>
+    <w:basedOn w:val="Normal"/>
+    <w:link w:val="EncabezadoCar"/>
+    <w:uiPriority w:val="99"/>
+    <w:unhideWhenUsed/>
+    <w:rsid w:val="00EC0150"/>
+    <w:pPr>
+      <w:tabs>
+        <w:tab w:val="center" w:pos="4252"/>
+        <w:tab w:val="right" w:pos="8504"/>
+      </w:tabs>
+      <w:spacing w:after="0" w:line="240" w:lineRule="auto"/>
+    </w:pPr>
+  </w:style>
+  <w:style w:type="character" w:customStyle="1" w:styleId="EncabezadoCar">
+    <w:name w:val="Encabezado Car"/>
+    <w:basedOn w:val="Fuentedeprrafopredeter"/>
+    <w:link w:val="Encabezado"/>
+    <w:uiPriority w:val="99"/>
+    <w:rsid w:val="00EC0150"/>
+  </w:style>
+  <w:style w:type="paragraph" w:styleId="Piedepgina">
+    <w:name w:val="footer"/>
+    <w:basedOn w:val="Normal"/>
+    <w:link w:val="PiedepginaCar"/>
+    <w:uiPriority w:val="99"/>
+    <w:unhideWhenUsed/>
+    <w:rsid w:val="00EC0150"/>
+    <w:pPr>
+      <w:tabs>
+        <w:tab w:val="center" w:pos="4252"/>
+        <w:tab w:val="right" w:pos="8504"/>
+      </w:tabs>
+      <w:spacing w:after="0" w:line="240" w:lineRule="auto"/>
+    </w:pPr>
+  </w:style>
+  <w:style w:type="character" w:customStyle="1" w:styleId="PiedepginaCar">
+    <w:name w:val="Pie de página Car"/>
+    <w:basedOn w:val="Fuentedeprrafopredeter"/>
+    <w:link w:val="Piedepgina"/>
+    <w:uiPriority w:val="99"/>
+    <w:rsid w:val="00EC0150"/>
   </w:style>
 </w:styles>
-</file>
-
-<file path=word/glossary/webSettings.xml><?xml version="1.0" encoding="utf-8"?>
-<w:webSettings xmlns:mc="http://schemas.openxmlformats.org/markup-compatibility/2006" xmlns:r="http://schemas.openxmlformats.org/officeDocument/2006/relationships" xmlns:w="http://schemas.openxmlformats.org/wordprocessingml/2006/main" xmlns:w14="http://schemas.microsoft.com/office/word/2010/wordml" xmlns:w15="http://schemas.microsoft.com/office/word/2012/wordml" xmlns:w16se="http://schemas.microsoft.com/office/word/2015/wordml/symex" mc:Ignorable="w14 w15 w16se">
-  <w:optimizeForBrowser/>
-  <w:allowPNG/>
-</w:webSettings>
 </file>
 
 <file path=word/theme/theme1.xml><?xml version="1.0" encoding="utf-8"?>

</xml_diff>